<commit_message>
Correções finais em documentos de especificações
</commit_message>
<xml_diff>
--- a/Planejamento/Apresentação Final/Recursos Humanos (Tabela).docx
+++ b/Planejamento/Apresentação Final/Recursos Humanos (Tabela).docx
@@ -26,7 +26,7 @@
       <w:tblPr>
         <w:tblW w:w="14004" w:type="dxa"/>
         <w:jc w:val="left"/>
-        <w:tblInd w:w="45" w:type="dxa"/>
+        <w:tblInd w:w="43" w:type="dxa"/>
         <w:tblBorders>
           <w:top w:val="single" w:sz="2" w:space="0" w:color="000001"/>
           <w:left w:val="single" w:sz="2" w:space="0" w:color="000001"/>
@@ -35,15 +35,17 @@
         </w:tblBorders>
         <w:tblCellMar>
           <w:top w:w="55" w:type="dxa"/>
-          <w:left w:w="42" w:type="dxa"/>
+          <w:left w:w="39" w:type="dxa"/>
           <w:bottom w:w="55" w:type="dxa"/>
           <w:right w:w="55" w:type="dxa"/>
         </w:tblCellMar>
       </w:tblPr>
       <w:tblGrid>
-        <w:gridCol w:w="3506"/>
-        <w:gridCol w:w="4497"/>
-        <w:gridCol w:w="6001"/>
+        <w:gridCol w:w="1887"/>
+        <w:gridCol w:w="2818"/>
+        <w:gridCol w:w="2834"/>
+        <w:gridCol w:w="3233"/>
+        <w:gridCol w:w="3232"/>
       </w:tblGrid>
       <w:tr>
         <w:trPr>
@@ -51,16 +53,16 @@
         </w:trPr>
         <w:tc>
           <w:tcPr>
-            <w:tcW w:w="3506" w:type="dxa"/>
+            <w:tcW w:w="1887" w:type="dxa"/>
             <w:tcBorders>
               <w:top w:val="single" w:sz="2" w:space="0" w:color="000001"/>
               <w:left w:val="single" w:sz="2" w:space="0" w:color="000001"/>
               <w:bottom w:val="single" w:sz="2" w:space="0" w:color="000001"/>
               <w:insideH w:val="single" w:sz="2" w:space="0" w:color="000001"/>
             </w:tcBorders>
-            <w:shd w:fill="auto" w:val="clear"/>
+            <w:shd w:fill="FFCC00" w:val="clear"/>
             <w:tcMar>
-              <w:left w:w="42" w:type="dxa"/>
+              <w:left w:w="39" w:type="dxa"/>
             </w:tcMar>
             <w:vAlign w:val="center"/>
           </w:tcPr>
@@ -87,16 +89,16 @@
         </w:tc>
         <w:tc>
           <w:tcPr>
-            <w:tcW w:w="4497" w:type="dxa"/>
+            <w:tcW w:w="2818" w:type="dxa"/>
             <w:tcBorders>
               <w:top w:val="single" w:sz="2" w:space="0" w:color="000001"/>
               <w:left w:val="single" w:sz="2" w:space="0" w:color="000001"/>
               <w:bottom w:val="single" w:sz="2" w:space="0" w:color="000001"/>
               <w:insideH w:val="single" w:sz="2" w:space="0" w:color="000001"/>
             </w:tcBorders>
-            <w:shd w:fill="auto" w:val="clear"/>
+            <w:shd w:fill="FFCC00" w:val="clear"/>
             <w:tcMar>
-              <w:left w:w="42" w:type="dxa"/>
+              <w:left w:w="39" w:type="dxa"/>
             </w:tcMar>
             <w:vAlign w:val="center"/>
           </w:tcPr>
@@ -123,18 +125,16 @@
         </w:tc>
         <w:tc>
           <w:tcPr>
-            <w:tcW w:w="6001" w:type="dxa"/>
+            <w:tcW w:w="2834" w:type="dxa"/>
             <w:tcBorders>
               <w:top w:val="single" w:sz="2" w:space="0" w:color="000001"/>
               <w:left w:val="single" w:sz="2" w:space="0" w:color="000001"/>
               <w:bottom w:val="single" w:sz="2" w:space="0" w:color="000001"/>
-              <w:right w:val="single" w:sz="2" w:space="0" w:color="000001"/>
               <w:insideH w:val="single" w:sz="2" w:space="0" w:color="000001"/>
-              <w:insideV w:val="single" w:sz="2" w:space="0" w:color="000001"/>
             </w:tcBorders>
-            <w:shd w:fill="auto" w:val="clear"/>
+            <w:shd w:fill="FFCC00" w:val="clear"/>
             <w:tcMar>
-              <w:left w:w="42" w:type="dxa"/>
+              <w:left w:w="39" w:type="dxa"/>
             </w:tcMar>
             <w:vAlign w:val="center"/>
           </w:tcPr>
@@ -155,7 +155,77 @@
                 <w:b/>
                 <w:bCs/>
               </w:rPr>
-              <w:t>Conhecimento e habilidades esperadas</w:t>
+              <w:t>Conhecimentos</w:t>
+            </w:r>
+          </w:p>
+        </w:tc>
+        <w:tc>
+          <w:tcPr>
+            <w:tcW w:w="3233" w:type="dxa"/>
+            <w:tcBorders>
+              <w:top w:val="single" w:sz="2" w:space="0" w:color="000001"/>
+              <w:left w:val="single" w:sz="2" w:space="0" w:color="000001"/>
+              <w:bottom w:val="single" w:sz="2" w:space="0" w:color="000001"/>
+              <w:insideH w:val="single" w:sz="2" w:space="0" w:color="000001"/>
+            </w:tcBorders>
+            <w:shd w:fill="FFCC00" w:val="clear"/>
+            <w:tcMar>
+              <w:left w:w="39" w:type="dxa"/>
+            </w:tcMar>
+            <w:vAlign w:val="center"/>
+          </w:tcPr>
+          <w:p>
+            <w:pPr>
+              <w:pStyle w:val="Ttulodetabela"/>
+              <w:spacing w:lineRule="auto" w:line="240" w:before="0" w:after="46"/>
+              <w:ind w:left="0" w:hanging="0"/>
+              <w:jc w:val="center"/>
+              <w:rPr/>
+            </w:pPr>
+            <w:r>
+              <w:rPr>
+                <w:b/>
+                <w:bCs/>
+              </w:rPr>
+              <w:t>Habilidades</w:t>
+            </w:r>
+          </w:p>
+        </w:tc>
+        <w:tc>
+          <w:tcPr>
+            <w:tcW w:w="3232" w:type="dxa"/>
+            <w:tcBorders>
+              <w:top w:val="single" w:sz="2" w:space="0" w:color="000001"/>
+              <w:left w:val="single" w:sz="2" w:space="0" w:color="000001"/>
+              <w:bottom w:val="single" w:sz="2" w:space="0" w:color="000001"/>
+              <w:right w:val="single" w:sz="2" w:space="0" w:color="000001"/>
+              <w:insideH w:val="single" w:sz="2" w:space="0" w:color="000001"/>
+              <w:insideV w:val="single" w:sz="2" w:space="0" w:color="000001"/>
+            </w:tcBorders>
+            <w:shd w:fill="FFCC00" w:val="clear"/>
+            <w:tcMar>
+              <w:left w:w="39" w:type="dxa"/>
+            </w:tcMar>
+            <w:vAlign w:val="center"/>
+          </w:tcPr>
+          <w:p>
+            <w:pPr>
+              <w:pStyle w:val="Ttulodetabela"/>
+              <w:spacing w:lineRule="auto" w:line="240" w:before="0" w:after="46"/>
+              <w:ind w:left="0" w:hanging="0"/>
+              <w:jc w:val="center"/>
+              <w:rPr>
+                <w:b/>
+                <w:b/>
+                <w:bCs/>
+              </w:rPr>
+            </w:pPr>
+            <w:r>
+              <w:rPr>
+                <w:b/>
+                <w:bCs/>
+              </w:rPr>
+              <w:t>Atitudes</w:t>
             </w:r>
           </w:p>
         </w:tc>
@@ -164,16 +234,16 @@
         <w:trPr/>
         <w:tc>
           <w:tcPr>
-            <w:tcW w:w="3506" w:type="dxa"/>
+            <w:tcW w:w="1887" w:type="dxa"/>
             <w:tcBorders>
               <w:top w:val="single" w:sz="2" w:space="0" w:color="000001"/>
               <w:left w:val="single" w:sz="2" w:space="0" w:color="000001"/>
               <w:bottom w:val="single" w:sz="2" w:space="0" w:color="000001"/>
               <w:insideH w:val="single" w:sz="2" w:space="0" w:color="000001"/>
             </w:tcBorders>
-            <w:shd w:fill="auto" w:val="clear"/>
+            <w:shd w:fill="FFFFCC" w:val="clear"/>
             <w:tcMar>
-              <w:left w:w="42" w:type="dxa"/>
+              <w:left w:w="39" w:type="dxa"/>
             </w:tcMar>
             <w:vAlign w:val="center"/>
           </w:tcPr>
@@ -192,16 +262,16 @@
         </w:tc>
         <w:tc>
           <w:tcPr>
-            <w:tcW w:w="4497" w:type="dxa"/>
+            <w:tcW w:w="2818" w:type="dxa"/>
             <w:tcBorders>
               <w:top w:val="single" w:sz="2" w:space="0" w:color="000001"/>
               <w:left w:val="single" w:sz="2" w:space="0" w:color="000001"/>
               <w:bottom w:val="single" w:sz="2" w:space="0" w:color="000001"/>
               <w:insideH w:val="single" w:sz="2" w:space="0" w:color="000001"/>
             </w:tcBorders>
-            <w:shd w:fill="auto" w:val="clear"/>
+            <w:shd w:fill="FFFFCC" w:val="clear"/>
             <w:tcMar>
-              <w:left w:w="42" w:type="dxa"/>
+              <w:left w:w="39" w:type="dxa"/>
             </w:tcMar>
           </w:tcPr>
           <w:p>
@@ -211,21 +281,13 @@
                 <w:ilvl w:val="0"/>
                 <w:numId w:val="1"/>
               </w:numPr>
-              <w:spacing w:lineRule="auto" w:line="240" w:before="0" w:after="0"/>
+              <w:spacing w:lineRule="auto" w:line="240" w:before="57" w:after="57"/>
               <w:contextualSpacing/>
-              <w:rPr>
-                <w:rFonts w:ascii="Calibri" w:hAnsi="Calibri"/>
-                <w:sz w:val="22"/>
-                <w:szCs w:val="22"/>
-              </w:rPr>
+              <w:rPr/>
             </w:pPr>
             <w:r>
-              <w:rPr>
-                <w:rFonts w:cs="Arial"/>
-                <w:sz w:val="22"/>
-                <w:szCs w:val="22"/>
-              </w:rPr>
-              <w:t>Gerenciar a Equipe.</w:t>
+              <w:rPr/>
+              <w:t>Gerenciar a Equipe;</w:t>
             </w:r>
           </w:p>
           <w:p>
@@ -235,21 +297,13 @@
                 <w:ilvl w:val="0"/>
                 <w:numId w:val="1"/>
               </w:numPr>
-              <w:spacing w:lineRule="auto" w:line="240" w:before="0" w:after="0"/>
+              <w:spacing w:lineRule="auto" w:line="240" w:before="57" w:after="57"/>
               <w:contextualSpacing/>
-              <w:rPr>
-                <w:rFonts w:ascii="Calibri" w:hAnsi="Calibri"/>
-                <w:sz w:val="22"/>
-                <w:szCs w:val="22"/>
-              </w:rPr>
+              <w:rPr/>
             </w:pPr>
             <w:r>
-              <w:rPr>
-                <w:rFonts w:cs="Arial"/>
-                <w:sz w:val="22"/>
-                <w:szCs w:val="22"/>
-              </w:rPr>
-              <w:t>Gerenciar o andamento do projeto.</w:t>
+              <w:rPr/>
+              <w:t>Gerenciar o andamento do Projeto;</w:t>
             </w:r>
           </w:p>
           <w:p>
@@ -259,21 +313,13 @@
                 <w:ilvl w:val="0"/>
                 <w:numId w:val="1"/>
               </w:numPr>
-              <w:spacing w:lineRule="auto" w:line="240" w:before="0" w:after="0"/>
+              <w:spacing w:lineRule="auto" w:line="240" w:before="57" w:after="57"/>
               <w:contextualSpacing/>
-              <w:rPr>
-                <w:rFonts w:ascii="Calibri" w:hAnsi="Calibri"/>
-                <w:sz w:val="22"/>
-                <w:szCs w:val="22"/>
-              </w:rPr>
+              <w:rPr/>
             </w:pPr>
             <w:r>
-              <w:rPr>
-                <w:rFonts w:cs="Arial"/>
-                <w:sz w:val="22"/>
-                <w:szCs w:val="22"/>
-              </w:rPr>
-              <w:t>Monitorar o projeto.</w:t>
+              <w:rPr/>
+              <w:t>Monitorar o Projeto;</w:t>
             </w:r>
           </w:p>
           <w:p>
@@ -283,21 +329,13 @@
                 <w:ilvl w:val="0"/>
                 <w:numId w:val="1"/>
               </w:numPr>
-              <w:spacing w:lineRule="auto" w:line="240" w:before="0" w:after="0"/>
+              <w:spacing w:lineRule="auto" w:line="240" w:before="57" w:after="57"/>
               <w:contextualSpacing/>
-              <w:rPr>
-                <w:rFonts w:ascii="Calibri" w:hAnsi="Calibri"/>
-                <w:sz w:val="22"/>
-                <w:szCs w:val="22"/>
-              </w:rPr>
+              <w:rPr/>
             </w:pPr>
             <w:r>
-              <w:rPr>
-                <w:rFonts w:cs="Arial"/>
-                <w:sz w:val="22"/>
-                <w:szCs w:val="22"/>
-              </w:rPr>
-              <w:t>Identificar possíveis problemas e ameniza-os a fim de entregar dentro do prazo.</w:t>
+              <w:rPr/>
+              <w:t>Identificar possíveis problemas e ameniza-os, a fim de entregar dentro do prazo;</w:t>
             </w:r>
           </w:p>
           <w:p>
@@ -307,38 +345,28 @@
                 <w:ilvl w:val="0"/>
                 <w:numId w:val="1"/>
               </w:numPr>
-              <w:spacing w:lineRule="auto" w:line="240" w:before="0" w:after="0"/>
+              <w:spacing w:lineRule="auto" w:line="240" w:before="57" w:after="57"/>
               <w:contextualSpacing/>
-              <w:rPr>
-                <w:rFonts w:ascii="Calibri" w:hAnsi="Calibri"/>
-                <w:sz w:val="22"/>
-                <w:szCs w:val="22"/>
-              </w:rPr>
+              <w:rPr/>
             </w:pPr>
             <w:r>
-              <w:rPr>
-                <w:rFonts w:cs="Arial"/>
-                <w:sz w:val="22"/>
-                <w:szCs w:val="22"/>
-              </w:rPr>
-              <w:t>Implementação do Projeto</w:t>
+              <w:rPr/>
+              <w:t>Implementação do Projeto.</w:t>
             </w:r>
           </w:p>
         </w:tc>
         <w:tc>
           <w:tcPr>
-            <w:tcW w:w="6001" w:type="dxa"/>
+            <w:tcW w:w="2834" w:type="dxa"/>
             <w:tcBorders>
               <w:top w:val="single" w:sz="2" w:space="0" w:color="000001"/>
               <w:left w:val="single" w:sz="2" w:space="0" w:color="000001"/>
               <w:bottom w:val="single" w:sz="2" w:space="0" w:color="000001"/>
-              <w:right w:val="single" w:sz="2" w:space="0" w:color="000001"/>
               <w:insideH w:val="single" w:sz="2" w:space="0" w:color="000001"/>
-              <w:insideV w:val="single" w:sz="2" w:space="0" w:color="000001"/>
             </w:tcBorders>
-            <w:shd w:fill="auto" w:val="clear"/>
+            <w:shd w:fill="FFFFCC" w:val="clear"/>
             <w:tcMar>
-              <w:left w:w="42" w:type="dxa"/>
+              <w:left w:w="39" w:type="dxa"/>
             </w:tcMar>
           </w:tcPr>
           <w:p>
@@ -353,7 +381,7 @@
             </w:pPr>
             <w:r>
               <w:rPr/>
-              <w:t>Capacidade de identificar possíveis erros na execução do projeto.</w:t>
+              <w:t>Formação em Gestão Estratégica de Projetos;</w:t>
             </w:r>
           </w:p>
           <w:p>
@@ -368,7 +396,7 @@
             </w:pPr>
             <w:r>
               <w:rPr/>
-              <w:t>Capacidade de executar ações corretivas para diminuir o impacto de possíveis erros.</w:t>
+              <w:t>Formação em Sistemas de Informação;</w:t>
             </w:r>
           </w:p>
           <w:p>
@@ -383,7 +411,7 @@
             </w:pPr>
             <w:r>
               <w:rPr/>
-              <w:t>Liderança</w:t>
+              <w:t>Certificação PMP;</w:t>
             </w:r>
           </w:p>
           <w:p>
@@ -398,7 +426,129 @@
             </w:pPr>
             <w:r>
               <w:rPr/>
-              <w:t>Comunicação</w:t>
+              <w:t>Certificação em Linux;</w:t>
+            </w:r>
+          </w:p>
+          <w:p>
+            <w:pPr>
+              <w:pStyle w:val="Contedodatabela"/>
+              <w:numPr>
+                <w:ilvl w:val="0"/>
+                <w:numId w:val="1"/>
+              </w:numPr>
+              <w:spacing w:before="0" w:after="160"/>
+              <w:rPr/>
+            </w:pPr>
+            <w:r>
+              <w:rPr/>
+              <w:t>Inglês.</w:t>
+            </w:r>
+          </w:p>
+        </w:tc>
+        <w:tc>
+          <w:tcPr>
+            <w:tcW w:w="3233" w:type="dxa"/>
+            <w:tcBorders>
+              <w:top w:val="single" w:sz="2" w:space="0" w:color="000001"/>
+              <w:left w:val="single" w:sz="2" w:space="0" w:color="000001"/>
+              <w:bottom w:val="single" w:sz="2" w:space="0" w:color="000001"/>
+              <w:insideH w:val="single" w:sz="2" w:space="0" w:color="000001"/>
+            </w:tcBorders>
+            <w:shd w:fill="FFFFCC" w:val="clear"/>
+            <w:tcMar>
+              <w:left w:w="39" w:type="dxa"/>
+            </w:tcMar>
+          </w:tcPr>
+          <w:p>
+            <w:pPr>
+              <w:pStyle w:val="Contedodatabela"/>
+              <w:numPr>
+                <w:ilvl w:val="0"/>
+                <w:numId w:val="1"/>
+              </w:numPr>
+              <w:spacing w:before="57" w:after="57"/>
+              <w:rPr/>
+            </w:pPr>
+            <w:r>
+              <w:rPr/>
+              <w:t>Experiência em gestão de projetos;</w:t>
+            </w:r>
+          </w:p>
+          <w:p>
+            <w:pPr>
+              <w:pStyle w:val="Contedodatabela"/>
+              <w:numPr>
+                <w:ilvl w:val="0"/>
+                <w:numId w:val="1"/>
+              </w:numPr>
+              <w:spacing w:before="0" w:after="0"/>
+              <w:rPr/>
+            </w:pPr>
+            <w:r>
+              <w:rPr/>
+              <w:t>Comunicação em Inglês.</w:t>
+            </w:r>
+          </w:p>
+        </w:tc>
+        <w:tc>
+          <w:tcPr>
+            <w:tcW w:w="3232" w:type="dxa"/>
+            <w:tcBorders>
+              <w:top w:val="single" w:sz="2" w:space="0" w:color="000001"/>
+              <w:left w:val="single" w:sz="2" w:space="0" w:color="000001"/>
+              <w:bottom w:val="single" w:sz="2" w:space="0" w:color="000001"/>
+              <w:right w:val="single" w:sz="2" w:space="0" w:color="000001"/>
+              <w:insideH w:val="single" w:sz="2" w:space="0" w:color="000001"/>
+              <w:insideV w:val="single" w:sz="2" w:space="0" w:color="000001"/>
+            </w:tcBorders>
+            <w:shd w:fill="FFFFCC" w:val="clear"/>
+            <w:tcMar>
+              <w:left w:w="39" w:type="dxa"/>
+            </w:tcMar>
+          </w:tcPr>
+          <w:p>
+            <w:pPr>
+              <w:pStyle w:val="Contedodatabela"/>
+              <w:numPr>
+                <w:ilvl w:val="0"/>
+                <w:numId w:val="1"/>
+              </w:numPr>
+              <w:spacing w:before="0" w:after="46"/>
+              <w:rPr/>
+            </w:pPr>
+            <w:r>
+              <w:rPr/>
+              <w:t>Liderança;</w:t>
+            </w:r>
+          </w:p>
+          <w:p>
+            <w:pPr>
+              <w:pStyle w:val="Contedodatabela"/>
+              <w:numPr>
+                <w:ilvl w:val="0"/>
+                <w:numId w:val="1"/>
+              </w:numPr>
+              <w:spacing w:before="0" w:after="46"/>
+              <w:rPr/>
+            </w:pPr>
+            <w:r>
+              <w:rPr/>
+              <w:t>Comunicação;</w:t>
+            </w:r>
+          </w:p>
+          <w:p>
+            <w:pPr>
+              <w:pStyle w:val="Contedodatabela"/>
+              <w:numPr>
+                <w:ilvl w:val="0"/>
+                <w:numId w:val="1"/>
+              </w:numPr>
+              <w:spacing w:before="0" w:after="46"/>
+              <w:rPr/>
+            </w:pPr>
+            <w:r>
+              <w:rPr/>
+              <w:t>Proativo.</w:t>
             </w:r>
           </w:p>
         </w:tc>
@@ -407,22 +557,23 @@
         <w:trPr/>
         <w:tc>
           <w:tcPr>
-            <w:tcW w:w="3506" w:type="dxa"/>
+            <w:tcW w:w="1887" w:type="dxa"/>
             <w:tcBorders>
               <w:top w:val="single" w:sz="2" w:space="0" w:color="000001"/>
               <w:left w:val="single" w:sz="2" w:space="0" w:color="000001"/>
               <w:bottom w:val="single" w:sz="2" w:space="0" w:color="000001"/>
               <w:insideH w:val="single" w:sz="2" w:space="0" w:color="000001"/>
             </w:tcBorders>
-            <w:shd w:fill="auto" w:val="clear"/>
+            <w:shd w:fill="FFFFCC" w:val="clear"/>
             <w:tcMar>
-              <w:left w:w="42" w:type="dxa"/>
+              <w:left w:w="39" w:type="dxa"/>
             </w:tcMar>
             <w:vAlign w:val="center"/>
           </w:tcPr>
           <w:p>
             <w:pPr>
               <w:pStyle w:val="Contedodatabela"/>
+              <w:shd w:fill="FFFFCC" w:val="clear"/>
               <w:spacing w:lineRule="auto" w:line="240" w:before="0" w:after="160"/>
               <w:jc w:val="center"/>
               <w:rPr/>
@@ -435,16 +586,16 @@
         </w:tc>
         <w:tc>
           <w:tcPr>
-            <w:tcW w:w="4497" w:type="dxa"/>
+            <w:tcW w:w="2818" w:type="dxa"/>
             <w:tcBorders>
               <w:top w:val="single" w:sz="2" w:space="0" w:color="000001"/>
               <w:left w:val="single" w:sz="2" w:space="0" w:color="000001"/>
               <w:bottom w:val="single" w:sz="2" w:space="0" w:color="000001"/>
               <w:insideH w:val="single" w:sz="2" w:space="0" w:color="000001"/>
             </w:tcBorders>
-            <w:shd w:fill="auto" w:val="clear"/>
+            <w:shd w:fill="FFFFCC" w:val="clear"/>
             <w:tcMar>
-              <w:left w:w="42" w:type="dxa"/>
+              <w:left w:w="39" w:type="dxa"/>
             </w:tcMar>
           </w:tcPr>
           <w:p>
@@ -456,19 +607,15 @@
               </w:numPr>
               <w:spacing w:lineRule="auto" w:line="240" w:before="0" w:after="0"/>
               <w:contextualSpacing/>
+              <w:rPr/>
+            </w:pPr>
+            <w:r>
               <w:rPr>
-                <w:rFonts w:ascii="Calibri" w:hAnsi="Calibri"/>
+                <w:rFonts w:cs="Arial"/>
                 <w:sz w:val="22"/>
                 <w:szCs w:val="22"/>
               </w:rPr>
-            </w:pPr>
-            <w:r>
-              <w:rPr>
-                <w:rFonts w:cs="Arial" w:ascii="Calibri" w:hAnsi="Calibri"/>
-                <w:sz w:val="22"/>
-                <w:szCs w:val="22"/>
-              </w:rPr>
-              <w:t>Ao final de cada fase os processos entregados.</w:t>
+              <w:t>Ao final de cada etapa, registrar em um relatório os dados obtidos;</w:t>
             </w:r>
           </w:p>
           <w:p>
@@ -480,60 +627,38 @@
               </w:numPr>
               <w:spacing w:lineRule="auto" w:line="240" w:before="0" w:after="0"/>
               <w:contextualSpacing/>
+              <w:rPr/>
+            </w:pPr>
+            <w:r>
               <w:rPr>
-                <w:rFonts w:ascii="Calibri" w:hAnsi="Calibri"/>
+                <w:rFonts w:cs="Arial"/>
                 <w:sz w:val="22"/>
                 <w:szCs w:val="22"/>
               </w:rPr>
-            </w:pPr>
+              <w:t>Fazer a validação das fases do projeto junto ao gestor do projeto</w:t>
+            </w:r>
             <w:r>
               <w:rPr>
-                <w:rFonts w:cs="Arial" w:ascii="Calibri" w:hAnsi="Calibri"/>
+                <w:rFonts w:cs="Arial"/>
                 <w:sz w:val="22"/>
                 <w:szCs w:val="22"/>
               </w:rPr>
-              <w:t>Registrar em um relatório os dados obtidos.</w:t>
-            </w:r>
-          </w:p>
-          <w:p>
-            <w:pPr>
-              <w:pStyle w:val="ListParagraph"/>
-              <w:numPr>
-                <w:ilvl w:val="0"/>
-                <w:numId w:val="2"/>
-              </w:numPr>
-              <w:spacing w:lineRule="auto" w:line="240" w:before="0" w:after="0"/>
-              <w:contextualSpacing/>
-              <w:rPr>
-                <w:rFonts w:ascii="Calibri" w:hAnsi="Calibri"/>
-                <w:sz w:val="22"/>
-                <w:szCs w:val="22"/>
-              </w:rPr>
-            </w:pPr>
-            <w:r>
-              <w:rPr>
-                <w:rFonts w:cs="Arial" w:ascii="Calibri" w:hAnsi="Calibri"/>
-                <w:sz w:val="22"/>
-                <w:szCs w:val="22"/>
-              </w:rPr>
-              <w:t>Fazer a validação das fases do projeto junto ao gestor do Projeto.</w:t>
+              <w:t>.</w:t>
             </w:r>
           </w:p>
         </w:tc>
         <w:tc>
           <w:tcPr>
-            <w:tcW w:w="6001" w:type="dxa"/>
+            <w:tcW w:w="2834" w:type="dxa"/>
             <w:tcBorders>
               <w:top w:val="single" w:sz="2" w:space="0" w:color="000001"/>
               <w:left w:val="single" w:sz="2" w:space="0" w:color="000001"/>
               <w:bottom w:val="single" w:sz="2" w:space="0" w:color="000001"/>
-              <w:right w:val="single" w:sz="2" w:space="0" w:color="000001"/>
               <w:insideH w:val="single" w:sz="2" w:space="0" w:color="000001"/>
-              <w:insideV w:val="single" w:sz="2" w:space="0" w:color="000001"/>
             </w:tcBorders>
-            <w:shd w:fill="auto" w:val="clear"/>
+            <w:shd w:fill="FFFFCC" w:val="clear"/>
             <w:tcMar>
-              <w:left w:w="42" w:type="dxa"/>
+              <w:left w:w="39" w:type="dxa"/>
             </w:tcMar>
           </w:tcPr>
           <w:p>
@@ -548,7 +673,7 @@
             </w:pPr>
             <w:r>
               <w:rPr/>
-              <w:t>Análise sistêmica.</w:t>
+              <w:t>Formação em Administração de Empresas;</w:t>
             </w:r>
           </w:p>
           <w:p>
@@ -563,7 +688,129 @@
             </w:pPr>
             <w:r>
               <w:rPr/>
-              <w:t>Capacidade de identificar falhas e erros nos processos.</w:t>
+              <w:t>Inglês.</w:t>
+            </w:r>
+          </w:p>
+          <w:p>
+            <w:pPr>
+              <w:pStyle w:val="Contedodatabela"/>
+              <w:numPr>
+                <w:ilvl w:val="0"/>
+                <w:numId w:val="2"/>
+              </w:numPr>
+              <w:spacing w:before="0" w:after="160"/>
+              <w:rPr/>
+            </w:pPr>
+            <w:r>
+              <w:rPr/>
+              <w:t>Certificação em FMEA.</w:t>
+            </w:r>
+          </w:p>
+        </w:tc>
+        <w:tc>
+          <w:tcPr>
+            <w:tcW w:w="3233" w:type="dxa"/>
+            <w:tcBorders>
+              <w:top w:val="single" w:sz="2" w:space="0" w:color="000001"/>
+              <w:left w:val="single" w:sz="2" w:space="0" w:color="000001"/>
+              <w:bottom w:val="single" w:sz="2" w:space="0" w:color="000001"/>
+              <w:insideH w:val="single" w:sz="2" w:space="0" w:color="000001"/>
+            </w:tcBorders>
+            <w:shd w:fill="FFFFCC" w:val="clear"/>
+            <w:tcMar>
+              <w:left w:w="39" w:type="dxa"/>
+            </w:tcMar>
+          </w:tcPr>
+          <w:p>
+            <w:pPr>
+              <w:pStyle w:val="Contedodatabela"/>
+              <w:numPr>
+                <w:ilvl w:val="0"/>
+                <w:numId w:val="2"/>
+              </w:numPr>
+              <w:spacing w:before="0" w:after="160"/>
+              <w:rPr/>
+            </w:pPr>
+            <w:r>
+              <w:rPr/>
+              <w:t>Comunicação em Inglês;</w:t>
+            </w:r>
+          </w:p>
+          <w:p>
+            <w:pPr>
+              <w:pStyle w:val="Contedodatabela"/>
+              <w:numPr>
+                <w:ilvl w:val="0"/>
+                <w:numId w:val="2"/>
+              </w:numPr>
+              <w:spacing w:before="0" w:after="160"/>
+              <w:rPr/>
+            </w:pPr>
+            <w:r>
+              <w:rPr/>
+              <w:t>Trabalha como Analista de Qualidade à 10 anos.</w:t>
+            </w:r>
+          </w:p>
+        </w:tc>
+        <w:tc>
+          <w:tcPr>
+            <w:tcW w:w="3232" w:type="dxa"/>
+            <w:tcBorders>
+              <w:top w:val="single" w:sz="2" w:space="0" w:color="000001"/>
+              <w:left w:val="single" w:sz="2" w:space="0" w:color="000001"/>
+              <w:bottom w:val="single" w:sz="2" w:space="0" w:color="000001"/>
+              <w:right w:val="single" w:sz="2" w:space="0" w:color="000001"/>
+              <w:insideH w:val="single" w:sz="2" w:space="0" w:color="000001"/>
+              <w:insideV w:val="single" w:sz="2" w:space="0" w:color="000001"/>
+            </w:tcBorders>
+            <w:shd w:fill="FFFFCC" w:val="clear"/>
+            <w:tcMar>
+              <w:left w:w="39" w:type="dxa"/>
+            </w:tcMar>
+          </w:tcPr>
+          <w:p>
+            <w:pPr>
+              <w:pStyle w:val="Contedodatabela"/>
+              <w:numPr>
+                <w:ilvl w:val="0"/>
+                <w:numId w:val="2"/>
+              </w:numPr>
+              <w:spacing w:before="0" w:after="160"/>
+              <w:rPr/>
+            </w:pPr>
+            <w:r>
+              <w:rPr/>
+              <w:t>Boa comunicação;</w:t>
+            </w:r>
+          </w:p>
+          <w:p>
+            <w:pPr>
+              <w:pStyle w:val="Contedodatabela"/>
+              <w:numPr>
+                <w:ilvl w:val="0"/>
+                <w:numId w:val="2"/>
+              </w:numPr>
+              <w:spacing w:before="0" w:after="160"/>
+              <w:rPr/>
+            </w:pPr>
+            <w:r>
+              <w:rPr/>
+              <w:t>Visão sistêmica;</w:t>
+            </w:r>
+          </w:p>
+          <w:p>
+            <w:pPr>
+              <w:pStyle w:val="Contedodatabela"/>
+              <w:numPr>
+                <w:ilvl w:val="0"/>
+                <w:numId w:val="2"/>
+              </w:numPr>
+              <w:spacing w:before="0" w:after="160"/>
+              <w:rPr/>
+            </w:pPr>
+            <w:r>
+              <w:rPr/>
+              <w:t>Bom relacionamento.</w:t>
             </w:r>
           </w:p>
         </w:tc>
@@ -572,16 +819,16 @@
         <w:trPr/>
         <w:tc>
           <w:tcPr>
-            <w:tcW w:w="3506" w:type="dxa"/>
+            <w:tcW w:w="1887" w:type="dxa"/>
             <w:tcBorders>
               <w:top w:val="single" w:sz="2" w:space="0" w:color="000001"/>
               <w:left w:val="single" w:sz="2" w:space="0" w:color="000001"/>
               <w:bottom w:val="single" w:sz="2" w:space="0" w:color="000001"/>
               <w:insideH w:val="single" w:sz="2" w:space="0" w:color="000001"/>
             </w:tcBorders>
-            <w:shd w:fill="auto" w:val="clear"/>
+            <w:shd w:fill="FFFFCC" w:val="clear"/>
             <w:tcMar>
-              <w:left w:w="42" w:type="dxa"/>
+              <w:left w:w="39" w:type="dxa"/>
             </w:tcMar>
             <w:vAlign w:val="center"/>
           </w:tcPr>
@@ -600,16 +847,16 @@
         </w:tc>
         <w:tc>
           <w:tcPr>
-            <w:tcW w:w="4497" w:type="dxa"/>
+            <w:tcW w:w="2818" w:type="dxa"/>
             <w:tcBorders>
               <w:top w:val="single" w:sz="2" w:space="0" w:color="000001"/>
               <w:left w:val="single" w:sz="2" w:space="0" w:color="000001"/>
               <w:bottom w:val="single" w:sz="2" w:space="0" w:color="000001"/>
               <w:insideH w:val="single" w:sz="2" w:space="0" w:color="000001"/>
             </w:tcBorders>
-            <w:shd w:fill="auto" w:val="clear"/>
+            <w:shd w:fill="FFFFCC" w:val="clear"/>
             <w:tcMar>
-              <w:left w:w="42" w:type="dxa"/>
+              <w:left w:w="39" w:type="dxa"/>
             </w:tcMar>
           </w:tcPr>
           <w:p>
@@ -621,11 +868,7 @@
               </w:numPr>
               <w:spacing w:lineRule="auto" w:line="240" w:before="0" w:after="0"/>
               <w:contextualSpacing/>
-              <w:rPr>
-                <w:rFonts w:ascii="Calibri" w:hAnsi="Calibri"/>
-                <w:sz w:val="22"/>
-                <w:szCs w:val="22"/>
-              </w:rPr>
+              <w:rPr/>
             </w:pPr>
             <w:r>
               <w:rPr>
@@ -633,7 +876,7 @@
                 <w:sz w:val="22"/>
                 <w:szCs w:val="22"/>
               </w:rPr>
-              <w:t>Construção e implementação do lado do servidor.</w:t>
+              <w:t>Construção e implementação do lado do servidor;</w:t>
             </w:r>
           </w:p>
           <w:p>
@@ -645,11 +888,7 @@
               </w:numPr>
               <w:spacing w:lineRule="auto" w:line="240" w:before="0" w:after="0"/>
               <w:contextualSpacing/>
-              <w:rPr>
-                <w:rFonts w:ascii="Calibri" w:hAnsi="Calibri"/>
-                <w:sz w:val="22"/>
-                <w:szCs w:val="22"/>
-              </w:rPr>
+              <w:rPr/>
             </w:pPr>
             <w:r>
               <w:rPr>
@@ -683,18 +922,63 @@
         </w:tc>
         <w:tc>
           <w:tcPr>
-            <w:tcW w:w="6001" w:type="dxa"/>
+            <w:tcW w:w="2834" w:type="dxa"/>
             <w:tcBorders>
               <w:top w:val="single" w:sz="2" w:space="0" w:color="000001"/>
               <w:left w:val="single" w:sz="2" w:space="0" w:color="000001"/>
               <w:bottom w:val="single" w:sz="2" w:space="0" w:color="000001"/>
-              <w:right w:val="single" w:sz="2" w:space="0" w:color="000001"/>
               <w:insideH w:val="single" w:sz="2" w:space="0" w:color="000001"/>
-              <w:insideV w:val="single" w:sz="2" w:space="0" w:color="000001"/>
             </w:tcBorders>
-            <w:shd w:fill="auto" w:val="clear"/>
+            <w:shd w:fill="FFFFCC" w:val="clear"/>
             <w:tcMar>
-              <w:left w:w="42" w:type="dxa"/>
+              <w:left w:w="39" w:type="dxa"/>
+            </w:tcMar>
+          </w:tcPr>
+          <w:p>
+            <w:pPr>
+              <w:pStyle w:val="Contedodatabela"/>
+              <w:numPr>
+                <w:ilvl w:val="0"/>
+                <w:numId w:val="3"/>
+              </w:numPr>
+              <w:shd w:fill="FFFFCC" w:val="clear"/>
+              <w:spacing w:before="0" w:after="160"/>
+              <w:rPr/>
+            </w:pPr>
+            <w:r>
+              <w:rPr/>
+              <w:t>Formado em Análise e Desenvolvimento de Sistemas.</w:t>
+            </w:r>
+          </w:p>
+          <w:p>
+            <w:pPr>
+              <w:pStyle w:val="Contedodatabela"/>
+              <w:numPr>
+                <w:ilvl w:val="0"/>
+                <w:numId w:val="3"/>
+              </w:numPr>
+              <w:shd w:fill="FFFFCC" w:val="clear"/>
+              <w:spacing w:before="0" w:after="160"/>
+              <w:rPr/>
+            </w:pPr>
+            <w:r>
+              <w:rPr/>
+              <w:t>Inglês.</w:t>
+            </w:r>
+          </w:p>
+        </w:tc>
+        <w:tc>
+          <w:tcPr>
+            <w:tcW w:w="3233" w:type="dxa"/>
+            <w:tcBorders>
+              <w:top w:val="single" w:sz="2" w:space="0" w:color="000001"/>
+              <w:left w:val="single" w:sz="2" w:space="0" w:color="000001"/>
+              <w:bottom w:val="single" w:sz="2" w:space="0" w:color="000001"/>
+              <w:insideH w:val="single" w:sz="2" w:space="0" w:color="000001"/>
+            </w:tcBorders>
+            <w:shd w:fill="FFFFCC" w:val="clear"/>
+            <w:tcMar>
+              <w:left w:w="39" w:type="dxa"/>
             </w:tcMar>
           </w:tcPr>
           <w:p>
@@ -709,7 +993,7 @@
             </w:pPr>
             <w:r>
               <w:rPr/>
-              <w:t>Conhecimento intermediário da tecnologia NodeJS</w:t>
+              <w:t>Programação em JavaScript;</w:t>
             </w:r>
           </w:p>
           <w:p>
@@ -724,7 +1008,54 @@
             </w:pPr>
             <w:r>
               <w:rPr/>
-              <w:t>Experiência  com o desenvolvimento de aplicativos usando o Apache Cordova</w:t>
+              <w:t>Experiência com Apache Cordova.</w:t>
+            </w:r>
+          </w:p>
+        </w:tc>
+        <w:tc>
+          <w:tcPr>
+            <w:tcW w:w="3232" w:type="dxa"/>
+            <w:tcBorders>
+              <w:top w:val="single" w:sz="2" w:space="0" w:color="000001"/>
+              <w:left w:val="single" w:sz="2" w:space="0" w:color="000001"/>
+              <w:bottom w:val="single" w:sz="2" w:space="0" w:color="000001"/>
+              <w:right w:val="single" w:sz="2" w:space="0" w:color="000001"/>
+              <w:insideH w:val="single" w:sz="2" w:space="0" w:color="000001"/>
+              <w:insideV w:val="single" w:sz="2" w:space="0" w:color="000001"/>
+            </w:tcBorders>
+            <w:shd w:fill="FFFFCC" w:val="clear"/>
+            <w:tcMar>
+              <w:left w:w="39" w:type="dxa"/>
+            </w:tcMar>
+          </w:tcPr>
+          <w:p>
+            <w:pPr>
+              <w:pStyle w:val="Contedodatabela"/>
+              <w:numPr>
+                <w:ilvl w:val="0"/>
+                <w:numId w:val="3"/>
+              </w:numPr>
+              <w:spacing w:before="0" w:after="160"/>
+              <w:rPr/>
+            </w:pPr>
+            <w:r>
+              <w:rPr/>
+              <w:t>Visão Sistêmica;</w:t>
+            </w:r>
+          </w:p>
+          <w:p>
+            <w:pPr>
+              <w:pStyle w:val="Contedodatabela"/>
+              <w:numPr>
+                <w:ilvl w:val="0"/>
+                <w:numId w:val="3"/>
+              </w:numPr>
+              <w:spacing w:before="0" w:after="160"/>
+              <w:rPr/>
+            </w:pPr>
+            <w:r>
+              <w:rPr/>
+              <w:t>Boa comunicação.</w:t>
             </w:r>
           </w:p>
         </w:tc>
@@ -733,16 +1064,16 @@
         <w:trPr/>
         <w:tc>
           <w:tcPr>
-            <w:tcW w:w="3506" w:type="dxa"/>
+            <w:tcW w:w="1887" w:type="dxa"/>
             <w:tcBorders>
               <w:top w:val="single" w:sz="2" w:space="0" w:color="000001"/>
               <w:left w:val="single" w:sz="2" w:space="0" w:color="000001"/>
               <w:bottom w:val="single" w:sz="2" w:space="0" w:color="000001"/>
               <w:insideH w:val="single" w:sz="2" w:space="0" w:color="000001"/>
             </w:tcBorders>
-            <w:shd w:fill="auto" w:val="clear"/>
+            <w:shd w:fill="FFFFCC" w:val="clear"/>
             <w:tcMar>
-              <w:left w:w="42" w:type="dxa"/>
+              <w:left w:w="39" w:type="dxa"/>
             </w:tcMar>
             <w:vAlign w:val="center"/>
           </w:tcPr>
@@ -761,16 +1092,16 @@
         </w:tc>
         <w:tc>
           <w:tcPr>
-            <w:tcW w:w="4497" w:type="dxa"/>
+            <w:tcW w:w="2818" w:type="dxa"/>
             <w:tcBorders>
               <w:top w:val="single" w:sz="2" w:space="0" w:color="000001"/>
               <w:left w:val="single" w:sz="2" w:space="0" w:color="000001"/>
               <w:bottom w:val="single" w:sz="2" w:space="0" w:color="000001"/>
               <w:insideH w:val="single" w:sz="2" w:space="0" w:color="000001"/>
             </w:tcBorders>
-            <w:shd w:fill="auto" w:val="clear"/>
+            <w:shd w:fill="FFFFCC" w:val="clear"/>
             <w:tcMar>
-              <w:left w:w="42" w:type="dxa"/>
+              <w:left w:w="39" w:type="dxa"/>
             </w:tcMar>
           </w:tcPr>
           <w:p>
@@ -782,11 +1113,7 @@
               </w:numPr>
               <w:spacing w:lineRule="auto" w:line="240" w:before="0" w:after="0"/>
               <w:contextualSpacing/>
-              <w:rPr>
-                <w:rFonts w:ascii="Calibri" w:hAnsi="Calibri"/>
-                <w:sz w:val="22"/>
-                <w:szCs w:val="22"/>
-              </w:rPr>
+              <w:rPr/>
             </w:pPr>
             <w:r>
               <w:rPr>
@@ -794,24 +1121,30 @@
                 <w:sz w:val="22"/>
                 <w:szCs w:val="22"/>
               </w:rPr>
-              <w:t>Estruturação da interface gráfica em HTML e CSS.</w:t>
+              <w:t>Estruturação da interface gráfica em HTML e CSS</w:t>
+            </w:r>
+            <w:r>
+              <w:rPr>
+                <w:rFonts w:cs="Arial"/>
+                <w:sz w:val="22"/>
+                <w:szCs w:val="22"/>
+              </w:rPr>
+              <w:t>.</w:t>
             </w:r>
           </w:p>
         </w:tc>
         <w:tc>
           <w:tcPr>
-            <w:tcW w:w="6001" w:type="dxa"/>
+            <w:tcW w:w="2834" w:type="dxa"/>
             <w:tcBorders>
               <w:top w:val="single" w:sz="2" w:space="0" w:color="000001"/>
               <w:left w:val="single" w:sz="2" w:space="0" w:color="000001"/>
               <w:bottom w:val="single" w:sz="2" w:space="0" w:color="000001"/>
-              <w:right w:val="single" w:sz="2" w:space="0" w:color="000001"/>
               <w:insideH w:val="single" w:sz="2" w:space="0" w:color="000001"/>
-              <w:insideV w:val="single" w:sz="2" w:space="0" w:color="000001"/>
             </w:tcBorders>
-            <w:shd w:fill="auto" w:val="clear"/>
+            <w:shd w:fill="FFFFCC" w:val="clear"/>
             <w:tcMar>
-              <w:left w:w="42" w:type="dxa"/>
+              <w:left w:w="39" w:type="dxa"/>
             </w:tcMar>
           </w:tcPr>
           <w:p>
@@ -826,7 +1159,7 @@
             </w:pPr>
             <w:r>
               <w:rPr/>
-              <w:t>Habilidade de criar interfaces intuitivas</w:t>
+              <w:t>Certificação em WEB designer;</w:t>
             </w:r>
           </w:p>
           <w:p>
@@ -841,7 +1174,84 @@
             </w:pPr>
             <w:r>
               <w:rPr/>
-              <w:t xml:space="preserve">Experiência com a criação de interfaces de aplicativos </w:t>
+              <w:t>Inglês.</w:t>
+            </w:r>
+          </w:p>
+        </w:tc>
+        <w:tc>
+          <w:tcPr>
+            <w:tcW w:w="3233" w:type="dxa"/>
+            <w:tcBorders>
+              <w:top w:val="single" w:sz="2" w:space="0" w:color="000001"/>
+              <w:left w:val="single" w:sz="2" w:space="0" w:color="000001"/>
+              <w:bottom w:val="single" w:sz="2" w:space="0" w:color="000001"/>
+              <w:insideH w:val="single" w:sz="2" w:space="0" w:color="000001"/>
+            </w:tcBorders>
+            <w:shd w:fill="FFFFCC" w:val="clear"/>
+            <w:tcMar>
+              <w:left w:w="39" w:type="dxa"/>
+            </w:tcMar>
+          </w:tcPr>
+          <w:p>
+            <w:pPr>
+              <w:pStyle w:val="Contedodatabela"/>
+              <w:numPr>
+                <w:ilvl w:val="0"/>
+                <w:numId w:val="5"/>
+              </w:numPr>
+              <w:spacing w:before="0" w:after="160"/>
+              <w:rPr/>
+            </w:pPr>
+            <w:r>
+              <w:rPr/>
+              <w:t>Experiência com interface de aplicativos.</w:t>
+            </w:r>
+          </w:p>
+        </w:tc>
+        <w:tc>
+          <w:tcPr>
+            <w:tcW w:w="3232" w:type="dxa"/>
+            <w:tcBorders>
+              <w:top w:val="single" w:sz="2" w:space="0" w:color="000001"/>
+              <w:left w:val="single" w:sz="2" w:space="0" w:color="000001"/>
+              <w:bottom w:val="single" w:sz="2" w:space="0" w:color="000001"/>
+              <w:right w:val="single" w:sz="2" w:space="0" w:color="000001"/>
+              <w:insideH w:val="single" w:sz="2" w:space="0" w:color="000001"/>
+              <w:insideV w:val="single" w:sz="2" w:space="0" w:color="000001"/>
+            </w:tcBorders>
+            <w:shd w:fill="FFFFCC" w:val="clear"/>
+            <w:tcMar>
+              <w:left w:w="39" w:type="dxa"/>
+            </w:tcMar>
+          </w:tcPr>
+          <w:p>
+            <w:pPr>
+              <w:pStyle w:val="Contedodatabela"/>
+              <w:numPr>
+                <w:ilvl w:val="0"/>
+                <w:numId w:val="5"/>
+              </w:numPr>
+              <w:spacing w:before="0" w:after="160"/>
+              <w:rPr/>
+            </w:pPr>
+            <w:r>
+              <w:rPr/>
+              <w:t>Criativo;</w:t>
+            </w:r>
+          </w:p>
+          <w:p>
+            <w:pPr>
+              <w:pStyle w:val="Contedodatabela"/>
+              <w:numPr>
+                <w:ilvl w:val="0"/>
+                <w:numId w:val="5"/>
+              </w:numPr>
+              <w:spacing w:before="0" w:after="160"/>
+              <w:rPr/>
+            </w:pPr>
+            <w:r>
+              <w:rPr/>
+              <w:t>Comunicação.</w:t>
             </w:r>
           </w:p>
         </w:tc>
@@ -850,16 +1260,16 @@
         <w:trPr/>
         <w:tc>
           <w:tcPr>
-            <w:tcW w:w="3506" w:type="dxa"/>
+            <w:tcW w:w="1887" w:type="dxa"/>
             <w:tcBorders>
               <w:top w:val="single" w:sz="2" w:space="0" w:color="000001"/>
               <w:left w:val="single" w:sz="2" w:space="0" w:color="000001"/>
               <w:bottom w:val="single" w:sz="2" w:space="0" w:color="000001"/>
               <w:insideH w:val="single" w:sz="2" w:space="0" w:color="000001"/>
             </w:tcBorders>
-            <w:shd w:fill="auto" w:val="clear"/>
+            <w:shd w:fill="FFFFCC" w:val="clear"/>
             <w:tcMar>
-              <w:left w:w="42" w:type="dxa"/>
+              <w:left w:w="39" w:type="dxa"/>
             </w:tcMar>
             <w:vAlign w:val="center"/>
           </w:tcPr>
@@ -878,16 +1288,16 @@
         </w:tc>
         <w:tc>
           <w:tcPr>
-            <w:tcW w:w="4497" w:type="dxa"/>
+            <w:tcW w:w="2818" w:type="dxa"/>
             <w:tcBorders>
               <w:top w:val="single" w:sz="2" w:space="0" w:color="000001"/>
               <w:left w:val="single" w:sz="2" w:space="0" w:color="000001"/>
               <w:bottom w:val="single" w:sz="2" w:space="0" w:color="000001"/>
               <w:insideH w:val="single" w:sz="2" w:space="0" w:color="000001"/>
             </w:tcBorders>
-            <w:shd w:fill="auto" w:val="clear"/>
+            <w:shd w:fill="FFFFCC" w:val="clear"/>
             <w:tcMar>
-              <w:left w:w="42" w:type="dxa"/>
+              <w:left w:w="39" w:type="dxa"/>
             </w:tcMar>
           </w:tcPr>
           <w:p>
@@ -899,11 +1309,7 @@
               </w:numPr>
               <w:spacing w:lineRule="auto" w:line="240" w:before="0" w:after="0"/>
               <w:contextualSpacing/>
-              <w:rPr>
-                <w:rFonts w:ascii="Calibri" w:hAnsi="Calibri"/>
-                <w:sz w:val="22"/>
-                <w:szCs w:val="22"/>
-              </w:rPr>
+              <w:rPr/>
             </w:pPr>
             <w:r>
               <w:rPr>
@@ -911,7 +1317,7 @@
                 <w:sz w:val="22"/>
                 <w:szCs w:val="22"/>
               </w:rPr>
-              <w:t>Analisar os dados necessários.</w:t>
+              <w:t>Analisar os dados necessários;</w:t>
             </w:r>
           </w:p>
           <w:p>
@@ -923,11 +1329,7 @@
               </w:numPr>
               <w:spacing w:lineRule="auto" w:line="240" w:before="0" w:after="0"/>
               <w:contextualSpacing/>
-              <w:rPr>
-                <w:rFonts w:ascii="Calibri" w:hAnsi="Calibri"/>
-                <w:sz w:val="22"/>
-                <w:szCs w:val="22"/>
-              </w:rPr>
+              <w:rPr/>
             </w:pPr>
             <w:r>
               <w:rPr>
@@ -935,7 +1337,7 @@
                 <w:sz w:val="22"/>
                 <w:szCs w:val="22"/>
               </w:rPr>
-              <w:t>Estruturar os dados.</w:t>
+              <w:t>Estruturar os dados;</w:t>
             </w:r>
           </w:p>
           <w:p>
@@ -947,11 +1349,7 @@
               </w:numPr>
               <w:spacing w:lineRule="auto" w:line="240" w:before="0" w:after="0"/>
               <w:contextualSpacing/>
-              <w:rPr>
-                <w:rFonts w:ascii="Calibri" w:hAnsi="Calibri"/>
-                <w:sz w:val="22"/>
-                <w:szCs w:val="22"/>
-              </w:rPr>
+              <w:rPr/>
             </w:pPr>
             <w:r>
               <w:rPr>
@@ -965,18 +1363,16 @@
         </w:tc>
         <w:tc>
           <w:tcPr>
-            <w:tcW w:w="6001" w:type="dxa"/>
+            <w:tcW w:w="2834" w:type="dxa"/>
             <w:tcBorders>
               <w:top w:val="single" w:sz="2" w:space="0" w:color="000001"/>
               <w:left w:val="single" w:sz="2" w:space="0" w:color="000001"/>
               <w:bottom w:val="single" w:sz="2" w:space="0" w:color="000001"/>
-              <w:right w:val="single" w:sz="2" w:space="0" w:color="000001"/>
               <w:insideH w:val="single" w:sz="2" w:space="0" w:color="000001"/>
-              <w:insideV w:val="single" w:sz="2" w:space="0" w:color="000001"/>
             </w:tcBorders>
-            <w:shd w:fill="auto" w:val="clear"/>
+            <w:shd w:fill="FFFFCC" w:val="clear"/>
             <w:tcMar>
-              <w:left w:w="42" w:type="dxa"/>
+              <w:left w:w="39" w:type="dxa"/>
             </w:tcMar>
           </w:tcPr>
           <w:p>
@@ -990,7 +1386,7 @@
             </w:pPr>
             <w:r>
               <w:rPr/>
-              <w:t>Conhecimento da linguagem de banco de dados SQL.</w:t>
+              <w:t>Certificação em linguagem de Banco de Dados (SQL);</w:t>
             </w:r>
           </w:p>
           <w:p>
@@ -1005,7 +1401,97 @@
             </w:pPr>
             <w:r>
               <w:rPr/>
-              <w:t>Experiência com o banco de dados MySQL</w:t>
+              <w:t>Inglês.</w:t>
+            </w:r>
+          </w:p>
+        </w:tc>
+        <w:tc>
+          <w:tcPr>
+            <w:tcW w:w="3233" w:type="dxa"/>
+            <w:tcBorders>
+              <w:top w:val="single" w:sz="2" w:space="0" w:color="000001"/>
+              <w:left w:val="single" w:sz="2" w:space="0" w:color="000001"/>
+              <w:bottom w:val="single" w:sz="2" w:space="0" w:color="000001"/>
+              <w:insideH w:val="single" w:sz="2" w:space="0" w:color="000001"/>
+            </w:tcBorders>
+            <w:shd w:fill="FFFFCC" w:val="clear"/>
+            <w:tcMar>
+              <w:left w:w="39" w:type="dxa"/>
+            </w:tcMar>
+          </w:tcPr>
+          <w:p>
+            <w:pPr>
+              <w:pStyle w:val="Contedodatabela"/>
+              <w:numPr>
+                <w:ilvl w:val="0"/>
+                <w:numId w:val="4"/>
+              </w:numPr>
+              <w:rPr/>
+            </w:pPr>
+            <w:r>
+              <w:rPr/>
+              <w:t>Conhecimento da linguagem de banco de dados SQL;</w:t>
+            </w:r>
+          </w:p>
+          <w:p>
+            <w:pPr>
+              <w:pStyle w:val="Contedodatabela"/>
+              <w:numPr>
+                <w:ilvl w:val="0"/>
+                <w:numId w:val="4"/>
+              </w:numPr>
+              <w:spacing w:before="0" w:after="160"/>
+              <w:rPr/>
+            </w:pPr>
+            <w:r>
+              <w:rPr/>
+              <w:t>Experiência com o bando de dados MySQL.</w:t>
+            </w:r>
+          </w:p>
+        </w:tc>
+        <w:tc>
+          <w:tcPr>
+            <w:tcW w:w="3232" w:type="dxa"/>
+            <w:tcBorders>
+              <w:top w:val="single" w:sz="2" w:space="0" w:color="000001"/>
+              <w:left w:val="single" w:sz="2" w:space="0" w:color="000001"/>
+              <w:bottom w:val="single" w:sz="2" w:space="0" w:color="000001"/>
+              <w:right w:val="single" w:sz="2" w:space="0" w:color="000001"/>
+              <w:insideH w:val="single" w:sz="2" w:space="0" w:color="000001"/>
+              <w:insideV w:val="single" w:sz="2" w:space="0" w:color="000001"/>
+            </w:tcBorders>
+            <w:shd w:fill="FFFFCC" w:val="clear"/>
+            <w:tcMar>
+              <w:left w:w="39" w:type="dxa"/>
+            </w:tcMar>
+          </w:tcPr>
+          <w:p>
+            <w:pPr>
+              <w:pStyle w:val="Contedodatabela"/>
+              <w:numPr>
+                <w:ilvl w:val="0"/>
+                <w:numId w:val="4"/>
+              </w:numPr>
+              <w:rPr/>
+            </w:pPr>
+            <w:r>
+              <w:rPr/>
+              <w:t>Boa Comunicação;</w:t>
+            </w:r>
+          </w:p>
+          <w:p>
+            <w:pPr>
+              <w:pStyle w:val="Contedodatabela"/>
+              <w:numPr>
+                <w:ilvl w:val="0"/>
+                <w:numId w:val="4"/>
+              </w:numPr>
+              <w:spacing w:before="0" w:after="160"/>
+              <w:rPr/>
+            </w:pPr>
+            <w:r>
+              <w:rPr/>
+              <w:t>Visão Sistêmica.</w:t>
             </w:r>
           </w:p>
         </w:tc>
@@ -1014,16 +1500,16 @@
         <w:trPr/>
         <w:tc>
           <w:tcPr>
-            <w:tcW w:w="3506" w:type="dxa"/>
+            <w:tcW w:w="1887" w:type="dxa"/>
             <w:tcBorders>
               <w:top w:val="single" w:sz="2" w:space="0" w:color="000001"/>
               <w:left w:val="single" w:sz="2" w:space="0" w:color="000001"/>
               <w:bottom w:val="single" w:sz="2" w:space="0" w:color="000001"/>
               <w:insideH w:val="single" w:sz="2" w:space="0" w:color="000001"/>
             </w:tcBorders>
-            <w:shd w:fill="auto" w:val="clear"/>
+            <w:shd w:fill="FFFFCC" w:val="clear"/>
             <w:tcMar>
-              <w:left w:w="42" w:type="dxa"/>
+              <w:left w:w="39" w:type="dxa"/>
             </w:tcMar>
             <w:vAlign w:val="center"/>
           </w:tcPr>
@@ -1042,16 +1528,16 @@
         </w:tc>
         <w:tc>
           <w:tcPr>
-            <w:tcW w:w="4497" w:type="dxa"/>
+            <w:tcW w:w="2818" w:type="dxa"/>
             <w:tcBorders>
               <w:top w:val="single" w:sz="2" w:space="0" w:color="000001"/>
               <w:left w:val="single" w:sz="2" w:space="0" w:color="000001"/>
               <w:bottom w:val="single" w:sz="2" w:space="0" w:color="000001"/>
               <w:insideH w:val="single" w:sz="2" w:space="0" w:color="000001"/>
             </w:tcBorders>
-            <w:shd w:fill="auto" w:val="clear"/>
+            <w:shd w:fill="FFFFCC" w:val="clear"/>
             <w:tcMar>
-              <w:left w:w="42" w:type="dxa"/>
+              <w:left w:w="39" w:type="dxa"/>
             </w:tcMar>
           </w:tcPr>
           <w:p>
@@ -1063,11 +1549,7 @@
               </w:numPr>
               <w:spacing w:lineRule="auto" w:line="240" w:before="0" w:after="0"/>
               <w:contextualSpacing/>
-              <w:rPr>
-                <w:rFonts w:ascii="Calibri" w:hAnsi="Calibri"/>
-                <w:sz w:val="22"/>
-                <w:szCs w:val="22"/>
-              </w:rPr>
+              <w:rPr/>
             </w:pPr>
             <w:r>
               <w:rPr>
@@ -1075,7 +1557,7 @@
                 <w:sz w:val="22"/>
                 <w:szCs w:val="22"/>
               </w:rPr>
-              <w:t>Testar e analisar a funcionalidade do produto.</w:t>
+              <w:t>Testar e analisar a funcionalidade do produto;</w:t>
             </w:r>
           </w:p>
           <w:p>
@@ -1087,11 +1569,7 @@
               </w:numPr>
               <w:spacing w:lineRule="auto" w:line="240" w:before="0" w:after="0"/>
               <w:contextualSpacing/>
-              <w:rPr>
-                <w:rFonts w:ascii="Calibri" w:hAnsi="Calibri"/>
-                <w:sz w:val="22"/>
-                <w:szCs w:val="22"/>
-              </w:rPr>
+              <w:rPr/>
             </w:pPr>
             <w:r>
               <w:rPr>
@@ -1099,7 +1577,7 @@
                 <w:sz w:val="22"/>
                 <w:szCs w:val="22"/>
               </w:rPr>
-              <w:t>Procurar e corrigir erros de software.</w:t>
+              <w:t>Procurar e corrigir erros de software;</w:t>
             </w:r>
           </w:p>
           <w:p>
@@ -1111,11 +1589,7 @@
               </w:numPr>
               <w:spacing w:lineRule="auto" w:line="240" w:before="0" w:after="0"/>
               <w:contextualSpacing/>
-              <w:rPr>
-                <w:rFonts w:ascii="Calibri" w:hAnsi="Calibri"/>
-                <w:sz w:val="22"/>
-                <w:szCs w:val="22"/>
-              </w:rPr>
+              <w:rPr/>
             </w:pPr>
             <w:r>
               <w:rPr>
@@ -1129,18 +1603,16 @@
         </w:tc>
         <w:tc>
           <w:tcPr>
-            <w:tcW w:w="6001" w:type="dxa"/>
+            <w:tcW w:w="2834" w:type="dxa"/>
             <w:tcBorders>
               <w:top w:val="single" w:sz="2" w:space="0" w:color="000001"/>
               <w:left w:val="single" w:sz="2" w:space="0" w:color="000001"/>
               <w:bottom w:val="single" w:sz="2" w:space="0" w:color="000001"/>
-              <w:right w:val="single" w:sz="2" w:space="0" w:color="000001"/>
               <w:insideH w:val="single" w:sz="2" w:space="0" w:color="000001"/>
-              <w:insideV w:val="single" w:sz="2" w:space="0" w:color="000001"/>
             </w:tcBorders>
-            <w:shd w:fill="auto" w:val="clear"/>
+            <w:shd w:fill="FFFFCC" w:val="clear"/>
             <w:tcMar>
-              <w:left w:w="42" w:type="dxa"/>
+              <w:left w:w="39" w:type="dxa"/>
             </w:tcMar>
           </w:tcPr>
           <w:p>
@@ -1155,7 +1627,7 @@
             </w:pPr>
             <w:r>
               <w:rPr/>
-              <w:t>Experiência com o uso de emuladores.</w:t>
+              <w:t>Certificação em Informática Avançada;</w:t>
             </w:r>
           </w:p>
           <w:p>
@@ -1170,7 +1642,37 @@
             </w:pPr>
             <w:r>
               <w:rPr/>
-              <w:t>Conhecimento técnico básico.</w:t>
+              <w:t>Espanhol.</w:t>
+            </w:r>
+          </w:p>
+        </w:tc>
+        <w:tc>
+          <w:tcPr>
+            <w:tcW w:w="3233" w:type="dxa"/>
+            <w:tcBorders>
+              <w:top w:val="single" w:sz="2" w:space="0" w:color="000001"/>
+              <w:left w:val="single" w:sz="2" w:space="0" w:color="000001"/>
+              <w:bottom w:val="single" w:sz="2" w:space="0" w:color="000001"/>
+              <w:insideH w:val="single" w:sz="2" w:space="0" w:color="000001"/>
+            </w:tcBorders>
+            <w:shd w:fill="FFFFCC" w:val="clear"/>
+            <w:tcMar>
+              <w:left w:w="39" w:type="dxa"/>
+            </w:tcMar>
+          </w:tcPr>
+          <w:p>
+            <w:pPr>
+              <w:pStyle w:val="Contedodatabela"/>
+              <w:numPr>
+                <w:ilvl w:val="0"/>
+                <w:numId w:val="4"/>
+              </w:numPr>
+              <w:spacing w:before="0" w:after="160"/>
+              <w:rPr/>
+            </w:pPr>
+            <w:r>
+              <w:rPr/>
+              <w:t>Experiência com o uso de emuladores: Virtual Box;</w:t>
             </w:r>
           </w:p>
           <w:p>
@@ -1185,7 +1687,54 @@
             </w:pPr>
             <w:r>
               <w:rPr/>
+              <w:t>IOS, Android e Windows Phone.</w:t>
+            </w:r>
+          </w:p>
+        </w:tc>
+        <w:tc>
+          <w:tcPr>
+            <w:tcW w:w="3232" w:type="dxa"/>
+            <w:tcBorders>
+              <w:top w:val="single" w:sz="2" w:space="0" w:color="000001"/>
+              <w:left w:val="single" w:sz="2" w:space="0" w:color="000001"/>
+              <w:bottom w:val="single" w:sz="2" w:space="0" w:color="000001"/>
+              <w:right w:val="single" w:sz="2" w:space="0" w:color="000001"/>
+              <w:insideH w:val="single" w:sz="2" w:space="0" w:color="000001"/>
+              <w:insideV w:val="single" w:sz="2" w:space="0" w:color="000001"/>
+            </w:tcBorders>
+            <w:shd w:fill="FFFFCC" w:val="clear"/>
+            <w:tcMar>
+              <w:left w:w="39" w:type="dxa"/>
+            </w:tcMar>
+          </w:tcPr>
+          <w:p>
+            <w:pPr>
+              <w:pStyle w:val="Contedodatabela"/>
+              <w:numPr>
+                <w:ilvl w:val="0"/>
+                <w:numId w:val="4"/>
+              </w:numPr>
+              <w:spacing w:before="0" w:after="160"/>
+              <w:rPr/>
+            </w:pPr>
+            <w:r>
+              <w:rPr/>
               <w:t>Boa comunicação.</w:t>
+            </w:r>
+          </w:p>
+          <w:p>
+            <w:pPr>
+              <w:pStyle w:val="Contedodatabela"/>
+              <w:numPr>
+                <w:ilvl w:val="0"/>
+                <w:numId w:val="4"/>
+              </w:numPr>
+              <w:spacing w:before="0" w:after="160"/>
+              <w:rPr/>
+            </w:pPr>
+            <w:r>
+              <w:rPr/>
+              <w:t>Visão Sistêmica.</w:t>
             </w:r>
           </w:p>
         </w:tc>
@@ -4319,6 +4868,326 @@
       <w:rFonts w:cs="OpenSymbol"/>
     </w:rPr>
   </w:style>
+  <w:style w:type="character" w:styleId="ListLabel256">
+    <w:name w:val="ListLabel 256"/>
+    <w:qFormat/>
+    <w:rPr>
+      <w:rFonts w:ascii="Calibri" w:hAnsi="Calibri" w:cs="OpenSymbol"/>
+      <w:sz w:val="22"/>
+    </w:rPr>
+  </w:style>
+  <w:style w:type="character" w:styleId="ListLabel257">
+    <w:name w:val="ListLabel 257"/>
+    <w:qFormat/>
+    <w:rPr>
+      <w:rFonts w:cs="OpenSymbol"/>
+    </w:rPr>
+  </w:style>
+  <w:style w:type="character" w:styleId="ListLabel258">
+    <w:name w:val="ListLabel 258"/>
+    <w:qFormat/>
+    <w:rPr>
+      <w:rFonts w:cs="OpenSymbol"/>
+    </w:rPr>
+  </w:style>
+  <w:style w:type="character" w:styleId="ListLabel259">
+    <w:name w:val="ListLabel 259"/>
+    <w:qFormat/>
+    <w:rPr>
+      <w:rFonts w:cs="OpenSymbol"/>
+    </w:rPr>
+  </w:style>
+  <w:style w:type="character" w:styleId="ListLabel260">
+    <w:name w:val="ListLabel 260"/>
+    <w:qFormat/>
+    <w:rPr>
+      <w:rFonts w:cs="OpenSymbol"/>
+    </w:rPr>
+  </w:style>
+  <w:style w:type="character" w:styleId="ListLabel261">
+    <w:name w:val="ListLabel 261"/>
+    <w:qFormat/>
+    <w:rPr>
+      <w:rFonts w:cs="OpenSymbol"/>
+    </w:rPr>
+  </w:style>
+  <w:style w:type="character" w:styleId="ListLabel262">
+    <w:name w:val="ListLabel 262"/>
+    <w:qFormat/>
+    <w:rPr>
+      <w:rFonts w:cs="OpenSymbol"/>
+    </w:rPr>
+  </w:style>
+  <w:style w:type="character" w:styleId="ListLabel263">
+    <w:name w:val="ListLabel 263"/>
+    <w:qFormat/>
+    <w:rPr>
+      <w:rFonts w:cs="OpenSymbol"/>
+    </w:rPr>
+  </w:style>
+  <w:style w:type="character" w:styleId="ListLabel264">
+    <w:name w:val="ListLabel 264"/>
+    <w:qFormat/>
+    <w:rPr>
+      <w:rFonts w:cs="OpenSymbol"/>
+    </w:rPr>
+  </w:style>
+  <w:style w:type="character" w:styleId="ListLabel265">
+    <w:name w:val="ListLabel 265"/>
+    <w:qFormat/>
+    <w:rPr>
+      <w:rFonts w:ascii="Calibri" w:hAnsi="Calibri" w:cs="OpenSymbol"/>
+      <w:sz w:val="22"/>
+    </w:rPr>
+  </w:style>
+  <w:style w:type="character" w:styleId="ListLabel266">
+    <w:name w:val="ListLabel 266"/>
+    <w:qFormat/>
+    <w:rPr>
+      <w:rFonts w:cs="OpenSymbol"/>
+    </w:rPr>
+  </w:style>
+  <w:style w:type="character" w:styleId="ListLabel267">
+    <w:name w:val="ListLabel 267"/>
+    <w:qFormat/>
+    <w:rPr>
+      <w:rFonts w:cs="OpenSymbol"/>
+    </w:rPr>
+  </w:style>
+  <w:style w:type="character" w:styleId="ListLabel268">
+    <w:name w:val="ListLabel 268"/>
+    <w:qFormat/>
+    <w:rPr>
+      <w:rFonts w:cs="OpenSymbol"/>
+    </w:rPr>
+  </w:style>
+  <w:style w:type="character" w:styleId="ListLabel269">
+    <w:name w:val="ListLabel 269"/>
+    <w:qFormat/>
+    <w:rPr>
+      <w:rFonts w:cs="OpenSymbol"/>
+    </w:rPr>
+  </w:style>
+  <w:style w:type="character" w:styleId="ListLabel270">
+    <w:name w:val="ListLabel 270"/>
+    <w:qFormat/>
+    <w:rPr>
+      <w:rFonts w:cs="OpenSymbol"/>
+    </w:rPr>
+  </w:style>
+  <w:style w:type="character" w:styleId="ListLabel271">
+    <w:name w:val="ListLabel 271"/>
+    <w:qFormat/>
+    <w:rPr>
+      <w:rFonts w:cs="OpenSymbol"/>
+    </w:rPr>
+  </w:style>
+  <w:style w:type="character" w:styleId="ListLabel272">
+    <w:name w:val="ListLabel 272"/>
+    <w:qFormat/>
+    <w:rPr>
+      <w:rFonts w:cs="OpenSymbol"/>
+    </w:rPr>
+  </w:style>
+  <w:style w:type="character" w:styleId="ListLabel273">
+    <w:name w:val="ListLabel 273"/>
+    <w:qFormat/>
+    <w:rPr>
+      <w:rFonts w:cs="OpenSymbol"/>
+    </w:rPr>
+  </w:style>
+  <w:style w:type="character" w:styleId="ListLabel274">
+    <w:name w:val="ListLabel 274"/>
+    <w:qFormat/>
+    <w:rPr>
+      <w:rFonts w:ascii="Calibri" w:hAnsi="Calibri" w:cs="OpenSymbol"/>
+      <w:sz w:val="22"/>
+    </w:rPr>
+  </w:style>
+  <w:style w:type="character" w:styleId="ListLabel275">
+    <w:name w:val="ListLabel 275"/>
+    <w:qFormat/>
+    <w:rPr>
+      <w:rFonts w:cs="OpenSymbol"/>
+    </w:rPr>
+  </w:style>
+  <w:style w:type="character" w:styleId="ListLabel276">
+    <w:name w:val="ListLabel 276"/>
+    <w:qFormat/>
+    <w:rPr>
+      <w:rFonts w:cs="OpenSymbol"/>
+    </w:rPr>
+  </w:style>
+  <w:style w:type="character" w:styleId="ListLabel277">
+    <w:name w:val="ListLabel 277"/>
+    <w:qFormat/>
+    <w:rPr>
+      <w:rFonts w:cs="OpenSymbol"/>
+    </w:rPr>
+  </w:style>
+  <w:style w:type="character" w:styleId="ListLabel278">
+    <w:name w:val="ListLabel 278"/>
+    <w:qFormat/>
+    <w:rPr>
+      <w:rFonts w:cs="OpenSymbol"/>
+    </w:rPr>
+  </w:style>
+  <w:style w:type="character" w:styleId="ListLabel279">
+    <w:name w:val="ListLabel 279"/>
+    <w:qFormat/>
+    <w:rPr>
+      <w:rFonts w:cs="OpenSymbol"/>
+    </w:rPr>
+  </w:style>
+  <w:style w:type="character" w:styleId="ListLabel280">
+    <w:name w:val="ListLabel 280"/>
+    <w:qFormat/>
+    <w:rPr>
+      <w:rFonts w:cs="OpenSymbol"/>
+    </w:rPr>
+  </w:style>
+  <w:style w:type="character" w:styleId="ListLabel281">
+    <w:name w:val="ListLabel 281"/>
+    <w:qFormat/>
+    <w:rPr>
+      <w:rFonts w:cs="OpenSymbol"/>
+    </w:rPr>
+  </w:style>
+  <w:style w:type="character" w:styleId="ListLabel282">
+    <w:name w:val="ListLabel 282"/>
+    <w:qFormat/>
+    <w:rPr>
+      <w:rFonts w:cs="OpenSymbol"/>
+    </w:rPr>
+  </w:style>
+  <w:style w:type="character" w:styleId="ListLabel283">
+    <w:name w:val="ListLabel 283"/>
+    <w:qFormat/>
+    <w:rPr>
+      <w:rFonts w:ascii="Calibri" w:hAnsi="Calibri" w:cs="OpenSymbol"/>
+      <w:sz w:val="22"/>
+    </w:rPr>
+  </w:style>
+  <w:style w:type="character" w:styleId="ListLabel284">
+    <w:name w:val="ListLabel 284"/>
+    <w:qFormat/>
+    <w:rPr>
+      <w:rFonts w:cs="OpenSymbol"/>
+    </w:rPr>
+  </w:style>
+  <w:style w:type="character" w:styleId="ListLabel285">
+    <w:name w:val="ListLabel 285"/>
+    <w:qFormat/>
+    <w:rPr>
+      <w:rFonts w:cs="OpenSymbol"/>
+    </w:rPr>
+  </w:style>
+  <w:style w:type="character" w:styleId="ListLabel286">
+    <w:name w:val="ListLabel 286"/>
+    <w:qFormat/>
+    <w:rPr>
+      <w:rFonts w:cs="OpenSymbol"/>
+    </w:rPr>
+  </w:style>
+  <w:style w:type="character" w:styleId="ListLabel287">
+    <w:name w:val="ListLabel 287"/>
+    <w:qFormat/>
+    <w:rPr>
+      <w:rFonts w:cs="OpenSymbol"/>
+    </w:rPr>
+  </w:style>
+  <w:style w:type="character" w:styleId="ListLabel288">
+    <w:name w:val="ListLabel 288"/>
+    <w:qFormat/>
+    <w:rPr>
+      <w:rFonts w:cs="OpenSymbol"/>
+    </w:rPr>
+  </w:style>
+  <w:style w:type="character" w:styleId="ListLabel289">
+    <w:name w:val="ListLabel 289"/>
+    <w:qFormat/>
+    <w:rPr>
+      <w:rFonts w:cs="OpenSymbol"/>
+    </w:rPr>
+  </w:style>
+  <w:style w:type="character" w:styleId="ListLabel290">
+    <w:name w:val="ListLabel 290"/>
+    <w:qFormat/>
+    <w:rPr>
+      <w:rFonts w:cs="OpenSymbol"/>
+    </w:rPr>
+  </w:style>
+  <w:style w:type="character" w:styleId="ListLabel291">
+    <w:name w:val="ListLabel 291"/>
+    <w:qFormat/>
+    <w:rPr>
+      <w:rFonts w:cs="OpenSymbol"/>
+    </w:rPr>
+  </w:style>
+  <w:style w:type="character" w:styleId="ListLabel292">
+    <w:name w:val="ListLabel 292"/>
+    <w:qFormat/>
+    <w:rPr>
+      <w:rFonts w:ascii="Calibri" w:hAnsi="Calibri" w:cs="OpenSymbol"/>
+      <w:sz w:val="22"/>
+    </w:rPr>
+  </w:style>
+  <w:style w:type="character" w:styleId="ListLabel293">
+    <w:name w:val="ListLabel 293"/>
+    <w:qFormat/>
+    <w:rPr>
+      <w:rFonts w:cs="OpenSymbol"/>
+    </w:rPr>
+  </w:style>
+  <w:style w:type="character" w:styleId="ListLabel294">
+    <w:name w:val="ListLabel 294"/>
+    <w:qFormat/>
+    <w:rPr>
+      <w:rFonts w:cs="OpenSymbol"/>
+    </w:rPr>
+  </w:style>
+  <w:style w:type="character" w:styleId="ListLabel295">
+    <w:name w:val="ListLabel 295"/>
+    <w:qFormat/>
+    <w:rPr>
+      <w:rFonts w:cs="OpenSymbol"/>
+    </w:rPr>
+  </w:style>
+  <w:style w:type="character" w:styleId="ListLabel296">
+    <w:name w:val="ListLabel 296"/>
+    <w:qFormat/>
+    <w:rPr>
+      <w:rFonts w:cs="OpenSymbol"/>
+    </w:rPr>
+  </w:style>
+  <w:style w:type="character" w:styleId="ListLabel297">
+    <w:name w:val="ListLabel 297"/>
+    <w:qFormat/>
+    <w:rPr>
+      <w:rFonts w:cs="OpenSymbol"/>
+    </w:rPr>
+  </w:style>
+  <w:style w:type="character" w:styleId="ListLabel298">
+    <w:name w:val="ListLabel 298"/>
+    <w:qFormat/>
+    <w:rPr>
+      <w:rFonts w:cs="OpenSymbol"/>
+    </w:rPr>
+  </w:style>
+  <w:style w:type="character" w:styleId="ListLabel299">
+    <w:name w:val="ListLabel 299"/>
+    <w:qFormat/>
+    <w:rPr>
+      <w:rFonts w:cs="OpenSymbol"/>
+    </w:rPr>
+  </w:style>
+  <w:style w:type="character" w:styleId="ListLabel300">
+    <w:name w:val="ListLabel 300"/>
+    <w:qFormat/>
+    <w:rPr>
+      <w:rFonts w:cs="OpenSymbol"/>
+    </w:rPr>
+  </w:style>
   <w:style w:type="paragraph" w:styleId="Ttulo">
     <w:name w:val="Título"/>
     <w:basedOn w:val="Normal"/>
@@ -4403,6 +5272,1921 @@
     <w:qFormat/>
     <w:pPr/>
     <w:rPr/>
+  </w:style>
+  <w:style w:type="paragraph" w:styleId="Padro">
+    <w:name w:val="Padrão"/>
+    <w:qFormat/>
+    <w:pPr>
+      <w:widowControl/>
+      <w:bidi w:val="0"/>
+      <w:spacing w:lineRule="atLeast" w:line="200" w:before="0" w:after="0"/>
+      <w:ind w:left="0" w:right="0" w:hanging="0"/>
+      <w:jc w:val="left"/>
+    </w:pPr>
+    <w:rPr>
+      <w:rFonts w:ascii="FreeSans" w:hAnsi="FreeSans" w:eastAsia="DejaVu Sans" w:cs="Liberation Sans"/>
+      <w:b w:val="false"/>
+      <w:i w:val="false"/>
+      <w:strike w:val="false"/>
+      <w:dstrike w:val="false"/>
+      <w:outline w:val="false"/>
+      <w:shadow w:val="false"/>
+      <w:color w:val="000000"/>
+      <w:sz w:val="36"/>
+      <w:szCs w:val="24"/>
+      <w:u w:val="none"/>
+      <w:em w:val="none"/>
+      <w:lang w:val="pt-BR" w:eastAsia="en-US" w:bidi="ar-SA"/>
+    </w:rPr>
+  </w:style>
+  <w:style w:type="paragraph" w:styleId="Objetocomseta">
+    <w:name w:val="Objeto com seta"/>
+    <w:basedOn w:val="Padro"/>
+    <w:qFormat/>
+    <w:pPr>
+      <w:spacing w:lineRule="atLeast" w:line="200" w:before="0" w:after="0"/>
+      <w:ind w:left="0" w:right="0" w:hanging="0"/>
+    </w:pPr>
+    <w:rPr>
+      <w:rFonts w:ascii="FreeSans" w:hAnsi="FreeSans"/>
+      <w:b w:val="false"/>
+      <w:i w:val="false"/>
+      <w:strike w:val="false"/>
+      <w:dstrike w:val="false"/>
+      <w:outline w:val="false"/>
+      <w:shadow w:val="false"/>
+      <w:color w:val="000000"/>
+      <w:sz w:val="36"/>
+      <w:u w:val="none"/>
+      <w:em w:val="none"/>
+    </w:rPr>
+  </w:style>
+  <w:style w:type="paragraph" w:styleId="Objetocomsombra">
+    <w:name w:val="Objeto com sombra"/>
+    <w:basedOn w:val="Padro"/>
+    <w:qFormat/>
+    <w:pPr>
+      <w:spacing w:lineRule="atLeast" w:line="200" w:before="0" w:after="0"/>
+      <w:ind w:left="0" w:right="0" w:hanging="0"/>
+    </w:pPr>
+    <w:rPr>
+      <w:rFonts w:ascii="FreeSans" w:hAnsi="FreeSans"/>
+      <w:b w:val="false"/>
+      <w:i w:val="false"/>
+      <w:strike w:val="false"/>
+      <w:dstrike w:val="false"/>
+      <w:outline w:val="false"/>
+      <w:shadow w:val="false"/>
+      <w:color w:val="000000"/>
+      <w:sz w:val="36"/>
+      <w:u w:val="none"/>
+      <w:em w:val="none"/>
+    </w:rPr>
+  </w:style>
+  <w:style w:type="paragraph" w:styleId="Objetosempreenchimento">
+    <w:name w:val="Objeto sem preenchimento"/>
+    <w:basedOn w:val="Padro"/>
+    <w:qFormat/>
+    <w:pPr>
+      <w:spacing w:lineRule="atLeast" w:line="200" w:before="0" w:after="0"/>
+      <w:ind w:left="0" w:right="0" w:hanging="0"/>
+    </w:pPr>
+    <w:rPr>
+      <w:rFonts w:ascii="FreeSans" w:hAnsi="FreeSans"/>
+      <w:b w:val="false"/>
+      <w:i w:val="false"/>
+      <w:strike w:val="false"/>
+      <w:dstrike w:val="false"/>
+      <w:outline w:val="false"/>
+      <w:shadow w:val="false"/>
+      <w:color w:val="000000"/>
+      <w:sz w:val="36"/>
+      <w:u w:val="none"/>
+      <w:em w:val="none"/>
+    </w:rPr>
+  </w:style>
+  <w:style w:type="paragraph" w:styleId="Objetosempreenchimentonemlinha">
+    <w:name w:val="Objeto sem preenchimento nem linha"/>
+    <w:basedOn w:val="Padro"/>
+    <w:qFormat/>
+    <w:pPr>
+      <w:spacing w:lineRule="atLeast" w:line="200" w:before="0" w:after="0"/>
+      <w:ind w:left="0" w:right="0" w:hanging="0"/>
+    </w:pPr>
+    <w:rPr>
+      <w:rFonts w:ascii="FreeSans" w:hAnsi="FreeSans"/>
+      <w:b w:val="false"/>
+      <w:i w:val="false"/>
+      <w:strike w:val="false"/>
+      <w:dstrike w:val="false"/>
+      <w:outline w:val="false"/>
+      <w:shadow w:val="false"/>
+      <w:color w:val="000000"/>
+      <w:sz w:val="36"/>
+      <w:u w:val="none"/>
+      <w:em w:val="none"/>
+    </w:rPr>
+  </w:style>
+  <w:style w:type="paragraph" w:styleId="Corpodotexto">
+    <w:name w:val="Corpo do texto"/>
+    <w:basedOn w:val="Padro"/>
+    <w:qFormat/>
+    <w:pPr>
+      <w:spacing w:lineRule="atLeast" w:line="200" w:before="0" w:after="0"/>
+      <w:ind w:left="0" w:right="0" w:hanging="0"/>
+    </w:pPr>
+    <w:rPr>
+      <w:rFonts w:ascii="FreeSans" w:hAnsi="FreeSans"/>
+      <w:b w:val="false"/>
+      <w:i w:val="false"/>
+      <w:strike w:val="false"/>
+      <w:dstrike w:val="false"/>
+      <w:outline w:val="false"/>
+      <w:shadow w:val="false"/>
+      <w:color w:val="000000"/>
+      <w:sz w:val="36"/>
+      <w:u w:val="none"/>
+      <w:em w:val="none"/>
+    </w:rPr>
+  </w:style>
+  <w:style w:type="paragraph" w:styleId="Corpodotextojustificado">
+    <w:name w:val="Corpo do texto justificado"/>
+    <w:basedOn w:val="Padro"/>
+    <w:qFormat/>
+    <w:pPr>
+      <w:spacing w:lineRule="atLeast" w:line="200" w:before="0" w:after="0"/>
+      <w:ind w:left="0" w:right="0" w:hanging="0"/>
+      <w:jc w:val="left"/>
+    </w:pPr>
+    <w:rPr>
+      <w:rFonts w:ascii="FreeSans" w:hAnsi="FreeSans"/>
+      <w:b w:val="false"/>
+      <w:i w:val="false"/>
+      <w:strike w:val="false"/>
+      <w:dstrike w:val="false"/>
+      <w:outline w:val="false"/>
+      <w:shadow w:val="false"/>
+      <w:color w:val="000000"/>
+      <w:sz w:val="36"/>
+      <w:u w:val="none"/>
+      <w:em w:val="none"/>
+    </w:rPr>
+  </w:style>
+  <w:style w:type="paragraph" w:styleId="Recuodaprimeiralinha">
+    <w:name w:val="Recuo da primeira linha"/>
+    <w:basedOn w:val="Padro"/>
+    <w:qFormat/>
+    <w:pPr>
+      <w:spacing w:lineRule="atLeast" w:line="200" w:before="0" w:after="0"/>
+      <w:ind w:left="0" w:right="0" w:firstLine="340"/>
+    </w:pPr>
+    <w:rPr>
+      <w:rFonts w:ascii="FreeSans" w:hAnsi="FreeSans"/>
+      <w:b w:val="false"/>
+      <w:i w:val="false"/>
+      <w:strike w:val="false"/>
+      <w:dstrike w:val="false"/>
+      <w:outline w:val="false"/>
+      <w:shadow w:val="false"/>
+      <w:color w:val="000000"/>
+      <w:sz w:val="36"/>
+      <w:u w:val="none"/>
+      <w:em w:val="none"/>
+    </w:rPr>
+  </w:style>
+  <w:style w:type="paragraph" w:styleId="Ttulo1">
+    <w:name w:val="Título1"/>
+    <w:basedOn w:val="Padro"/>
+    <w:qFormat/>
+    <w:pPr>
+      <w:spacing w:lineRule="atLeast" w:line="200" w:before="0" w:after="0"/>
+      <w:ind w:left="0" w:right="0" w:hanging="0"/>
+      <w:jc w:val="center"/>
+    </w:pPr>
+    <w:rPr>
+      <w:rFonts w:ascii="FreeSans" w:hAnsi="FreeSans"/>
+      <w:b w:val="false"/>
+      <w:i w:val="false"/>
+      <w:strike w:val="false"/>
+      <w:dstrike w:val="false"/>
+      <w:outline w:val="false"/>
+      <w:shadow w:val="false"/>
+      <w:color w:val="000000"/>
+      <w:sz w:val="36"/>
+      <w:u w:val="none"/>
+      <w:em w:val="none"/>
+    </w:rPr>
+  </w:style>
+  <w:style w:type="paragraph" w:styleId="Ttulo2">
+    <w:name w:val="Título2"/>
+    <w:basedOn w:val="Padro"/>
+    <w:qFormat/>
+    <w:pPr>
+      <w:spacing w:lineRule="atLeast" w:line="200" w:before="57" w:after="57"/>
+      <w:ind w:left="0" w:right="113" w:hanging="0"/>
+      <w:jc w:val="center"/>
+    </w:pPr>
+    <w:rPr>
+      <w:rFonts w:ascii="FreeSans" w:hAnsi="FreeSans"/>
+      <w:b w:val="false"/>
+      <w:i w:val="false"/>
+      <w:strike w:val="false"/>
+      <w:dstrike w:val="false"/>
+      <w:outline w:val="false"/>
+      <w:shadow w:val="false"/>
+      <w:color w:val="000000"/>
+      <w:sz w:val="36"/>
+      <w:u w:val="none"/>
+      <w:em w:val="none"/>
+    </w:rPr>
+  </w:style>
+  <w:style w:type="paragraph" w:styleId="Linhadecota">
+    <w:name w:val="Linha de cota"/>
+    <w:basedOn w:val="Padro"/>
+    <w:qFormat/>
+    <w:pPr>
+      <w:spacing w:lineRule="atLeast" w:line="200" w:before="0" w:after="0"/>
+      <w:ind w:left="0" w:right="0" w:hanging="0"/>
+    </w:pPr>
+    <w:rPr>
+      <w:rFonts w:ascii="FreeSans" w:hAnsi="FreeSans"/>
+      <w:b w:val="false"/>
+      <w:i w:val="false"/>
+      <w:strike w:val="false"/>
+      <w:dstrike w:val="false"/>
+      <w:outline w:val="false"/>
+      <w:shadow w:val="false"/>
+      <w:color w:val="000000"/>
+      <w:sz w:val="36"/>
+      <w:u w:val="none"/>
+      <w:em w:val="none"/>
+    </w:rPr>
+  </w:style>
+  <w:style w:type="paragraph" w:styleId="TitleContentLTGliederung1">
+    <w:name w:val="Title, Content~LT~Gliederung 1"/>
+    <w:qFormat/>
+    <w:pPr>
+      <w:widowControl/>
+      <w:bidi w:val="0"/>
+      <w:spacing w:before="283" w:after="0"/>
+      <w:jc w:val="left"/>
+    </w:pPr>
+    <w:rPr>
+      <w:rFonts w:ascii="FreeSans" w:hAnsi="FreeSans" w:eastAsia="DejaVu Sans" w:cs="Liberation Sans"/>
+      <w:b w:val="false"/>
+      <w:i w:val="false"/>
+      <w:strike w:val="false"/>
+      <w:dstrike w:val="false"/>
+      <w:outline w:val="false"/>
+      <w:shadow w:val="false"/>
+      <w:color w:val="000000"/>
+      <w:spacing w:val="0"/>
+      <w:sz w:val="63"/>
+      <w:szCs w:val="24"/>
+      <w:u w:val="none"/>
+      <w:em w:val="none"/>
+      <w:lang w:val="pt-BR" w:eastAsia="en-US" w:bidi="ar-SA"/>
+    </w:rPr>
+  </w:style>
+  <w:style w:type="paragraph" w:styleId="TitleContentLTGliederung2">
+    <w:name w:val="Title, Content~LT~Gliederung 2"/>
+    <w:basedOn w:val="TitleContentLTGliederung1"/>
+    <w:qFormat/>
+    <w:pPr>
+      <w:spacing w:before="227" w:after="0"/>
+    </w:pPr>
+    <w:rPr>
+      <w:rFonts w:ascii="FreeSans" w:hAnsi="FreeSans"/>
+      <w:b w:val="false"/>
+      <w:i w:val="false"/>
+      <w:strike w:val="false"/>
+      <w:dstrike w:val="false"/>
+      <w:outline w:val="false"/>
+      <w:shadow w:val="false"/>
+      <w:color w:val="000000"/>
+      <w:spacing w:val="0"/>
+      <w:sz w:val="56"/>
+      <w:u w:val="none"/>
+      <w:em w:val="none"/>
+    </w:rPr>
+  </w:style>
+  <w:style w:type="paragraph" w:styleId="TitleContentLTGliederung3">
+    <w:name w:val="Title, Content~LT~Gliederung 3"/>
+    <w:basedOn w:val="TitleContentLTGliederung2"/>
+    <w:qFormat/>
+    <w:pPr>
+      <w:spacing w:before="170" w:after="0"/>
+    </w:pPr>
+    <w:rPr>
+      <w:rFonts w:ascii="FreeSans" w:hAnsi="FreeSans"/>
+      <w:b w:val="false"/>
+      <w:i w:val="false"/>
+      <w:strike w:val="false"/>
+      <w:dstrike w:val="false"/>
+      <w:outline w:val="false"/>
+      <w:shadow w:val="false"/>
+      <w:color w:val="000000"/>
+      <w:spacing w:val="0"/>
+      <w:sz w:val="48"/>
+      <w:u w:val="none"/>
+      <w:em w:val="none"/>
+    </w:rPr>
+  </w:style>
+  <w:style w:type="paragraph" w:styleId="TitleContentLTGliederung4">
+    <w:name w:val="Title, Content~LT~Gliederung 4"/>
+    <w:basedOn w:val="TitleContentLTGliederung3"/>
+    <w:qFormat/>
+    <w:pPr>
+      <w:spacing w:before="113" w:after="0"/>
+    </w:pPr>
+    <w:rPr>
+      <w:rFonts w:ascii="FreeSans" w:hAnsi="FreeSans"/>
+      <w:b w:val="false"/>
+      <w:i w:val="false"/>
+      <w:strike w:val="false"/>
+      <w:dstrike w:val="false"/>
+      <w:outline w:val="false"/>
+      <w:shadow w:val="false"/>
+      <w:color w:val="000000"/>
+      <w:spacing w:val="0"/>
+      <w:sz w:val="40"/>
+      <w:u w:val="none"/>
+      <w:em w:val="none"/>
+    </w:rPr>
+  </w:style>
+  <w:style w:type="paragraph" w:styleId="TitleContentLTGliederung5">
+    <w:name w:val="Title, Content~LT~Gliederung 5"/>
+    <w:basedOn w:val="TitleContentLTGliederung4"/>
+    <w:qFormat/>
+    <w:pPr>
+      <w:spacing w:before="57" w:after="0"/>
+    </w:pPr>
+    <w:rPr>
+      <w:rFonts w:ascii="FreeSans" w:hAnsi="FreeSans"/>
+      <w:b w:val="false"/>
+      <w:i w:val="false"/>
+      <w:strike w:val="false"/>
+      <w:dstrike w:val="false"/>
+      <w:outline w:val="false"/>
+      <w:shadow w:val="false"/>
+      <w:color w:val="000000"/>
+      <w:spacing w:val="0"/>
+      <w:sz w:val="40"/>
+      <w:u w:val="none"/>
+      <w:em w:val="none"/>
+    </w:rPr>
+  </w:style>
+  <w:style w:type="paragraph" w:styleId="TitleContentLTGliederung6">
+    <w:name w:val="Title, Content~LT~Gliederung 6"/>
+    <w:basedOn w:val="TitleContentLTGliederung5"/>
+    <w:qFormat/>
+    <w:pPr>
+      <w:spacing w:before="57" w:after="0"/>
+    </w:pPr>
+    <w:rPr>
+      <w:rFonts w:ascii="FreeSans" w:hAnsi="FreeSans"/>
+      <w:b w:val="false"/>
+      <w:i w:val="false"/>
+      <w:strike w:val="false"/>
+      <w:dstrike w:val="false"/>
+      <w:outline w:val="false"/>
+      <w:shadow w:val="false"/>
+      <w:color w:val="000000"/>
+      <w:spacing w:val="0"/>
+      <w:sz w:val="40"/>
+      <w:u w:val="none"/>
+      <w:em w:val="none"/>
+    </w:rPr>
+  </w:style>
+  <w:style w:type="paragraph" w:styleId="TitleContentLTGliederung7">
+    <w:name w:val="Title, Content~LT~Gliederung 7"/>
+    <w:basedOn w:val="TitleContentLTGliederung6"/>
+    <w:qFormat/>
+    <w:pPr>
+      <w:spacing w:before="57" w:after="0"/>
+    </w:pPr>
+    <w:rPr>
+      <w:rFonts w:ascii="FreeSans" w:hAnsi="FreeSans"/>
+      <w:b w:val="false"/>
+      <w:i w:val="false"/>
+      <w:strike w:val="false"/>
+      <w:dstrike w:val="false"/>
+      <w:outline w:val="false"/>
+      <w:shadow w:val="false"/>
+      <w:color w:val="000000"/>
+      <w:spacing w:val="0"/>
+      <w:sz w:val="40"/>
+      <w:u w:val="none"/>
+      <w:em w:val="none"/>
+    </w:rPr>
+  </w:style>
+  <w:style w:type="paragraph" w:styleId="TitleContentLTGliederung8">
+    <w:name w:val="Title, Content~LT~Gliederung 8"/>
+    <w:basedOn w:val="TitleContentLTGliederung7"/>
+    <w:qFormat/>
+    <w:pPr>
+      <w:spacing w:before="57" w:after="0"/>
+    </w:pPr>
+    <w:rPr>
+      <w:rFonts w:ascii="FreeSans" w:hAnsi="FreeSans"/>
+      <w:b w:val="false"/>
+      <w:i w:val="false"/>
+      <w:strike w:val="false"/>
+      <w:dstrike w:val="false"/>
+      <w:outline w:val="false"/>
+      <w:shadow w:val="false"/>
+      <w:color w:val="000000"/>
+      <w:spacing w:val="0"/>
+      <w:sz w:val="40"/>
+      <w:u w:val="none"/>
+      <w:em w:val="none"/>
+    </w:rPr>
+  </w:style>
+  <w:style w:type="paragraph" w:styleId="TitleContentLTGliederung9">
+    <w:name w:val="Title, Content~LT~Gliederung 9"/>
+    <w:basedOn w:val="TitleContentLTGliederung8"/>
+    <w:qFormat/>
+    <w:pPr>
+      <w:spacing w:before="57" w:after="0"/>
+    </w:pPr>
+    <w:rPr>
+      <w:rFonts w:ascii="FreeSans" w:hAnsi="FreeSans"/>
+      <w:b w:val="false"/>
+      <w:i w:val="false"/>
+      <w:strike w:val="false"/>
+      <w:dstrike w:val="false"/>
+      <w:outline w:val="false"/>
+      <w:shadow w:val="false"/>
+      <w:color w:val="000000"/>
+      <w:spacing w:val="0"/>
+      <w:sz w:val="40"/>
+      <w:u w:val="none"/>
+      <w:em w:val="none"/>
+    </w:rPr>
+  </w:style>
+  <w:style w:type="paragraph" w:styleId="TitleContentLTTitel">
+    <w:name w:val="Title, Content~LT~Titel"/>
+    <w:qFormat/>
+    <w:pPr>
+      <w:widowControl/>
+      <w:bidi w:val="0"/>
+      <w:jc w:val="center"/>
+    </w:pPr>
+    <w:rPr>
+      <w:rFonts w:ascii="FreeSans" w:hAnsi="FreeSans" w:eastAsia="DejaVu Sans" w:cs="Liberation Sans"/>
+      <w:b w:val="false"/>
+      <w:i w:val="false"/>
+      <w:strike w:val="false"/>
+      <w:dstrike w:val="false"/>
+      <w:outline w:val="false"/>
+      <w:shadow w:val="false"/>
+      <w:color w:val="000000"/>
+      <w:spacing w:val="0"/>
+      <w:sz w:val="88"/>
+      <w:szCs w:val="24"/>
+      <w:u w:val="none"/>
+      <w:em w:val="none"/>
+      <w:lang w:val="pt-BR" w:eastAsia="en-US" w:bidi="ar-SA"/>
+    </w:rPr>
+  </w:style>
+  <w:style w:type="paragraph" w:styleId="TitleContentLTUntertitel">
+    <w:name w:val="Title, Content~LT~Untertitel"/>
+    <w:qFormat/>
+    <w:pPr>
+      <w:widowControl/>
+      <w:bidi w:val="0"/>
+      <w:ind w:left="0" w:right="0" w:hanging="0"/>
+      <w:jc w:val="center"/>
+    </w:pPr>
+    <w:rPr>
+      <w:rFonts w:ascii="FreeSans" w:hAnsi="FreeSans" w:eastAsia="DejaVu Sans" w:cs="Liberation Sans"/>
+      <w:b w:val="false"/>
+      <w:i w:val="false"/>
+      <w:strike w:val="false"/>
+      <w:dstrike w:val="false"/>
+      <w:outline w:val="false"/>
+      <w:shadow w:val="false"/>
+      <w:color w:val="000000"/>
+      <w:sz w:val="64"/>
+      <w:szCs w:val="24"/>
+      <w:u w:val="none"/>
+      <w:em w:val="none"/>
+      <w:lang w:val="pt-BR" w:eastAsia="en-US" w:bidi="ar-SA"/>
+    </w:rPr>
+  </w:style>
+  <w:style w:type="paragraph" w:styleId="TitleContentLTNotizen">
+    <w:name w:val="Title, Content~LT~Notizen"/>
+    <w:qFormat/>
+    <w:pPr>
+      <w:widowControl/>
+      <w:bidi w:val="0"/>
+      <w:ind w:left="340" w:right="0" w:hanging="340"/>
+      <w:jc w:val="left"/>
+    </w:pPr>
+    <w:rPr>
+      <w:rFonts w:ascii="FreeSans" w:hAnsi="FreeSans" w:eastAsia="DejaVu Sans" w:cs="Liberation Sans"/>
+      <w:b w:val="false"/>
+      <w:i w:val="false"/>
+      <w:strike w:val="false"/>
+      <w:dstrike w:val="false"/>
+      <w:outline w:val="false"/>
+      <w:shadow w:val="false"/>
+      <w:color w:val="000000"/>
+      <w:sz w:val="40"/>
+      <w:szCs w:val="24"/>
+      <w:u w:val="none"/>
+      <w:em w:val="none"/>
+      <w:lang w:val="pt-BR" w:eastAsia="en-US" w:bidi="ar-SA"/>
+    </w:rPr>
+  </w:style>
+  <w:style w:type="paragraph" w:styleId="TitleContentLTHintergrundobjekte">
+    <w:name w:val="Title, Content~LT~Hintergrundobjekte"/>
+    <w:qFormat/>
+    <w:pPr>
+      <w:widowControl/>
+      <w:bidi w:val="0"/>
+      <w:jc w:val="left"/>
+    </w:pPr>
+    <w:rPr>
+      <w:rFonts w:ascii="Liberation Serif" w:hAnsi="Liberation Serif" w:eastAsia="DejaVu Sans" w:cs="Liberation Sans"/>
+      <w:color w:val="auto"/>
+      <w:sz w:val="24"/>
+      <w:szCs w:val="24"/>
+      <w:lang w:val="pt-BR" w:eastAsia="en-US" w:bidi="ar-SA"/>
+    </w:rPr>
+  </w:style>
+  <w:style w:type="paragraph" w:styleId="TitleContentLTHintergrund">
+    <w:name w:val="Title, Content~LT~Hintergrund"/>
+    <w:qFormat/>
+    <w:pPr>
+      <w:widowControl/>
+      <w:bidi w:val="0"/>
+      <w:jc w:val="left"/>
+    </w:pPr>
+    <w:rPr>
+      <w:rFonts w:ascii="Liberation Serif" w:hAnsi="Liberation Serif" w:eastAsia="DejaVu Sans" w:cs="Liberation Sans"/>
+      <w:color w:val="auto"/>
+      <w:sz w:val="24"/>
+      <w:szCs w:val="24"/>
+      <w:lang w:val="pt-BR" w:eastAsia="en-US" w:bidi="ar-SA"/>
+    </w:rPr>
+  </w:style>
+  <w:style w:type="paragraph" w:styleId="Default">
+    <w:name w:val="default"/>
+    <w:qFormat/>
+    <w:pPr>
+      <w:widowControl/>
+      <w:bidi w:val="0"/>
+      <w:spacing w:lineRule="atLeast" w:line="200" w:before="0" w:after="0"/>
+      <w:ind w:left="0" w:right="0" w:hanging="0"/>
+      <w:jc w:val="left"/>
+    </w:pPr>
+    <w:rPr>
+      <w:rFonts w:ascii="FreeSans" w:hAnsi="FreeSans" w:eastAsia="DejaVu Sans" w:cs="Liberation Sans"/>
+      <w:color w:val="000000"/>
+      <w:sz w:val="36"/>
+      <w:szCs w:val="24"/>
+      <w:lang w:val="pt-BR" w:eastAsia="en-US" w:bidi="ar-SA"/>
+    </w:rPr>
+  </w:style>
+  <w:style w:type="paragraph" w:styleId="Gray1">
+    <w:name w:val="gray1"/>
+    <w:basedOn w:val="Default"/>
+    <w:qFormat/>
+    <w:pPr>
+      <w:spacing w:lineRule="atLeast" w:line="200" w:before="0" w:after="0"/>
+      <w:ind w:left="0" w:right="0" w:hanging="0"/>
+    </w:pPr>
+    <w:rPr>
+      <w:rFonts w:ascii="FreeSans" w:hAnsi="FreeSans"/>
+      <w:color w:val="000000"/>
+      <w:sz w:val="36"/>
+    </w:rPr>
+  </w:style>
+  <w:style w:type="paragraph" w:styleId="Gray2">
+    <w:name w:val="gray2"/>
+    <w:basedOn w:val="Default"/>
+    <w:qFormat/>
+    <w:pPr>
+      <w:spacing w:lineRule="atLeast" w:line="200" w:before="0" w:after="0"/>
+      <w:ind w:left="0" w:right="0" w:hanging="0"/>
+    </w:pPr>
+    <w:rPr>
+      <w:rFonts w:ascii="FreeSans" w:hAnsi="FreeSans"/>
+      <w:color w:val="000000"/>
+      <w:sz w:val="36"/>
+    </w:rPr>
+  </w:style>
+  <w:style w:type="paragraph" w:styleId="Gray3">
+    <w:name w:val="gray3"/>
+    <w:basedOn w:val="Default"/>
+    <w:qFormat/>
+    <w:pPr>
+      <w:spacing w:lineRule="atLeast" w:line="200" w:before="0" w:after="0"/>
+      <w:ind w:left="0" w:right="0" w:hanging="0"/>
+    </w:pPr>
+    <w:rPr>
+      <w:rFonts w:ascii="FreeSans" w:hAnsi="FreeSans"/>
+      <w:color w:val="000000"/>
+      <w:sz w:val="36"/>
+    </w:rPr>
+  </w:style>
+  <w:style w:type="paragraph" w:styleId="Bw1">
+    <w:name w:val="bw1"/>
+    <w:basedOn w:val="Default"/>
+    <w:qFormat/>
+    <w:pPr>
+      <w:spacing w:lineRule="atLeast" w:line="200" w:before="0" w:after="0"/>
+      <w:ind w:left="0" w:right="0" w:hanging="0"/>
+    </w:pPr>
+    <w:rPr>
+      <w:rFonts w:ascii="FreeSans" w:hAnsi="FreeSans"/>
+      <w:color w:val="000000"/>
+      <w:sz w:val="36"/>
+    </w:rPr>
+  </w:style>
+  <w:style w:type="paragraph" w:styleId="Bw2">
+    <w:name w:val="bw2"/>
+    <w:basedOn w:val="Default"/>
+    <w:qFormat/>
+    <w:pPr>
+      <w:spacing w:lineRule="atLeast" w:line="200" w:before="0" w:after="0"/>
+      <w:ind w:left="0" w:right="0" w:hanging="0"/>
+    </w:pPr>
+    <w:rPr>
+      <w:rFonts w:ascii="FreeSans" w:hAnsi="FreeSans"/>
+      <w:color w:val="000000"/>
+      <w:sz w:val="36"/>
+    </w:rPr>
+  </w:style>
+  <w:style w:type="paragraph" w:styleId="Bw3">
+    <w:name w:val="bw3"/>
+    <w:basedOn w:val="Default"/>
+    <w:qFormat/>
+    <w:pPr>
+      <w:spacing w:lineRule="atLeast" w:line="200" w:before="0" w:after="0"/>
+      <w:ind w:left="0" w:right="0" w:hanging="0"/>
+    </w:pPr>
+    <w:rPr>
+      <w:rFonts w:ascii="FreeSans" w:hAnsi="FreeSans"/>
+      <w:color w:val="000000"/>
+      <w:sz w:val="36"/>
+    </w:rPr>
+  </w:style>
+  <w:style w:type="paragraph" w:styleId="Orange1">
+    <w:name w:val="orange1"/>
+    <w:basedOn w:val="Default"/>
+    <w:qFormat/>
+    <w:pPr>
+      <w:spacing w:lineRule="atLeast" w:line="200" w:before="0" w:after="0"/>
+      <w:ind w:left="0" w:right="0" w:hanging="0"/>
+    </w:pPr>
+    <w:rPr>
+      <w:rFonts w:ascii="FreeSans" w:hAnsi="FreeSans"/>
+      <w:color w:val="000000"/>
+      <w:sz w:val="36"/>
+    </w:rPr>
+  </w:style>
+  <w:style w:type="paragraph" w:styleId="Orange2">
+    <w:name w:val="orange2"/>
+    <w:basedOn w:val="Default"/>
+    <w:qFormat/>
+    <w:pPr>
+      <w:spacing w:lineRule="atLeast" w:line="200" w:before="0" w:after="0"/>
+      <w:ind w:left="0" w:right="0" w:hanging="0"/>
+    </w:pPr>
+    <w:rPr>
+      <w:rFonts w:ascii="FreeSans" w:hAnsi="FreeSans"/>
+      <w:color w:val="000000"/>
+      <w:sz w:val="36"/>
+    </w:rPr>
+  </w:style>
+  <w:style w:type="paragraph" w:styleId="Orange3">
+    <w:name w:val="orange3"/>
+    <w:basedOn w:val="Default"/>
+    <w:qFormat/>
+    <w:pPr>
+      <w:spacing w:lineRule="atLeast" w:line="200" w:before="0" w:after="0"/>
+      <w:ind w:left="0" w:right="0" w:hanging="0"/>
+    </w:pPr>
+    <w:rPr>
+      <w:rFonts w:ascii="FreeSans" w:hAnsi="FreeSans"/>
+      <w:color w:val="000000"/>
+      <w:sz w:val="36"/>
+    </w:rPr>
+  </w:style>
+  <w:style w:type="paragraph" w:styleId="Turquoise1">
+    <w:name w:val="turquoise1"/>
+    <w:basedOn w:val="Default"/>
+    <w:qFormat/>
+    <w:pPr>
+      <w:spacing w:lineRule="atLeast" w:line="200" w:before="0" w:after="0"/>
+      <w:ind w:left="0" w:right="0" w:hanging="0"/>
+    </w:pPr>
+    <w:rPr>
+      <w:rFonts w:ascii="FreeSans" w:hAnsi="FreeSans"/>
+      <w:color w:val="000000"/>
+      <w:sz w:val="36"/>
+    </w:rPr>
+  </w:style>
+  <w:style w:type="paragraph" w:styleId="Turquoise2">
+    <w:name w:val="turquoise2"/>
+    <w:basedOn w:val="Default"/>
+    <w:qFormat/>
+    <w:pPr>
+      <w:spacing w:lineRule="atLeast" w:line="200" w:before="0" w:after="0"/>
+      <w:ind w:left="0" w:right="0" w:hanging="0"/>
+    </w:pPr>
+    <w:rPr>
+      <w:rFonts w:ascii="FreeSans" w:hAnsi="FreeSans"/>
+      <w:color w:val="000000"/>
+      <w:sz w:val="36"/>
+    </w:rPr>
+  </w:style>
+  <w:style w:type="paragraph" w:styleId="Turquoise3">
+    <w:name w:val="turquoise3"/>
+    <w:basedOn w:val="Default"/>
+    <w:qFormat/>
+    <w:pPr>
+      <w:spacing w:lineRule="atLeast" w:line="200" w:before="0" w:after="0"/>
+      <w:ind w:left="0" w:right="0" w:hanging="0"/>
+    </w:pPr>
+    <w:rPr>
+      <w:rFonts w:ascii="FreeSans" w:hAnsi="FreeSans"/>
+      <w:color w:val="000000"/>
+      <w:sz w:val="36"/>
+    </w:rPr>
+  </w:style>
+  <w:style w:type="paragraph" w:styleId="Blue1">
+    <w:name w:val="blue1"/>
+    <w:basedOn w:val="Default"/>
+    <w:qFormat/>
+    <w:pPr>
+      <w:spacing w:lineRule="atLeast" w:line="200" w:before="0" w:after="0"/>
+      <w:ind w:left="0" w:right="0" w:hanging="0"/>
+    </w:pPr>
+    <w:rPr>
+      <w:rFonts w:ascii="FreeSans" w:hAnsi="FreeSans"/>
+      <w:color w:val="000000"/>
+      <w:sz w:val="36"/>
+    </w:rPr>
+  </w:style>
+  <w:style w:type="paragraph" w:styleId="Blue2">
+    <w:name w:val="blue2"/>
+    <w:basedOn w:val="Default"/>
+    <w:qFormat/>
+    <w:pPr>
+      <w:spacing w:lineRule="atLeast" w:line="200" w:before="0" w:after="0"/>
+      <w:ind w:left="0" w:right="0" w:hanging="0"/>
+    </w:pPr>
+    <w:rPr>
+      <w:rFonts w:ascii="FreeSans" w:hAnsi="FreeSans"/>
+      <w:color w:val="000000"/>
+      <w:sz w:val="36"/>
+    </w:rPr>
+  </w:style>
+  <w:style w:type="paragraph" w:styleId="Blue3">
+    <w:name w:val="blue3"/>
+    <w:basedOn w:val="Default"/>
+    <w:qFormat/>
+    <w:pPr>
+      <w:spacing w:lineRule="atLeast" w:line="200" w:before="0" w:after="0"/>
+      <w:ind w:left="0" w:right="0" w:hanging="0"/>
+    </w:pPr>
+    <w:rPr>
+      <w:rFonts w:ascii="FreeSans" w:hAnsi="FreeSans"/>
+      <w:color w:val="000000"/>
+      <w:sz w:val="36"/>
+    </w:rPr>
+  </w:style>
+  <w:style w:type="paragraph" w:styleId="Sun1">
+    <w:name w:val="sun1"/>
+    <w:basedOn w:val="Default"/>
+    <w:qFormat/>
+    <w:pPr>
+      <w:spacing w:lineRule="atLeast" w:line="200" w:before="0" w:after="0"/>
+      <w:ind w:left="0" w:right="0" w:hanging="0"/>
+    </w:pPr>
+    <w:rPr>
+      <w:rFonts w:ascii="FreeSans" w:hAnsi="FreeSans"/>
+      <w:color w:val="000000"/>
+      <w:sz w:val="36"/>
+    </w:rPr>
+  </w:style>
+  <w:style w:type="paragraph" w:styleId="Sun2">
+    <w:name w:val="sun2"/>
+    <w:basedOn w:val="Default"/>
+    <w:qFormat/>
+    <w:pPr>
+      <w:spacing w:lineRule="atLeast" w:line="200" w:before="0" w:after="0"/>
+      <w:ind w:left="0" w:right="0" w:hanging="0"/>
+    </w:pPr>
+    <w:rPr>
+      <w:rFonts w:ascii="FreeSans" w:hAnsi="FreeSans"/>
+      <w:color w:val="000000"/>
+      <w:sz w:val="36"/>
+    </w:rPr>
+  </w:style>
+  <w:style w:type="paragraph" w:styleId="Sun3">
+    <w:name w:val="sun3"/>
+    <w:basedOn w:val="Default"/>
+    <w:qFormat/>
+    <w:pPr>
+      <w:spacing w:lineRule="atLeast" w:line="200" w:before="0" w:after="0"/>
+      <w:ind w:left="0" w:right="0" w:hanging="0"/>
+    </w:pPr>
+    <w:rPr>
+      <w:rFonts w:ascii="FreeSans" w:hAnsi="FreeSans"/>
+      <w:color w:val="000000"/>
+      <w:sz w:val="36"/>
+    </w:rPr>
+  </w:style>
+  <w:style w:type="paragraph" w:styleId="Earth1">
+    <w:name w:val="earth1"/>
+    <w:basedOn w:val="Default"/>
+    <w:qFormat/>
+    <w:pPr>
+      <w:spacing w:lineRule="atLeast" w:line="200" w:before="0" w:after="0"/>
+      <w:ind w:left="0" w:right="0" w:hanging="0"/>
+    </w:pPr>
+    <w:rPr>
+      <w:rFonts w:ascii="FreeSans" w:hAnsi="FreeSans"/>
+      <w:color w:val="000000"/>
+      <w:sz w:val="36"/>
+    </w:rPr>
+  </w:style>
+  <w:style w:type="paragraph" w:styleId="Earth2">
+    <w:name w:val="earth2"/>
+    <w:basedOn w:val="Default"/>
+    <w:qFormat/>
+    <w:pPr>
+      <w:spacing w:lineRule="atLeast" w:line="200" w:before="0" w:after="0"/>
+      <w:ind w:left="0" w:right="0" w:hanging="0"/>
+    </w:pPr>
+    <w:rPr>
+      <w:rFonts w:ascii="FreeSans" w:hAnsi="FreeSans"/>
+      <w:color w:val="000000"/>
+      <w:sz w:val="36"/>
+    </w:rPr>
+  </w:style>
+  <w:style w:type="paragraph" w:styleId="Earth3">
+    <w:name w:val="earth3"/>
+    <w:basedOn w:val="Default"/>
+    <w:qFormat/>
+    <w:pPr>
+      <w:spacing w:lineRule="atLeast" w:line="200" w:before="0" w:after="0"/>
+      <w:ind w:left="0" w:right="0" w:hanging="0"/>
+    </w:pPr>
+    <w:rPr>
+      <w:rFonts w:ascii="FreeSans" w:hAnsi="FreeSans"/>
+      <w:color w:val="000000"/>
+      <w:sz w:val="36"/>
+    </w:rPr>
+  </w:style>
+  <w:style w:type="paragraph" w:styleId="Green1">
+    <w:name w:val="green1"/>
+    <w:basedOn w:val="Default"/>
+    <w:qFormat/>
+    <w:pPr>
+      <w:spacing w:lineRule="atLeast" w:line="200" w:before="0" w:after="0"/>
+      <w:ind w:left="0" w:right="0" w:hanging="0"/>
+    </w:pPr>
+    <w:rPr>
+      <w:rFonts w:ascii="FreeSans" w:hAnsi="FreeSans"/>
+      <w:color w:val="000000"/>
+      <w:sz w:val="36"/>
+    </w:rPr>
+  </w:style>
+  <w:style w:type="paragraph" w:styleId="Green2">
+    <w:name w:val="green2"/>
+    <w:basedOn w:val="Default"/>
+    <w:qFormat/>
+    <w:pPr>
+      <w:spacing w:lineRule="atLeast" w:line="200" w:before="0" w:after="0"/>
+      <w:ind w:left="0" w:right="0" w:hanging="0"/>
+    </w:pPr>
+    <w:rPr>
+      <w:rFonts w:ascii="FreeSans" w:hAnsi="FreeSans"/>
+      <w:color w:val="000000"/>
+      <w:sz w:val="36"/>
+    </w:rPr>
+  </w:style>
+  <w:style w:type="paragraph" w:styleId="Green3">
+    <w:name w:val="green3"/>
+    <w:basedOn w:val="Default"/>
+    <w:qFormat/>
+    <w:pPr>
+      <w:spacing w:lineRule="atLeast" w:line="200" w:before="0" w:after="0"/>
+      <w:ind w:left="0" w:right="0" w:hanging="0"/>
+    </w:pPr>
+    <w:rPr>
+      <w:rFonts w:ascii="FreeSans" w:hAnsi="FreeSans"/>
+      <w:color w:val="000000"/>
+      <w:sz w:val="36"/>
+    </w:rPr>
+  </w:style>
+  <w:style w:type="paragraph" w:styleId="Seetang1">
+    <w:name w:val="seetang1"/>
+    <w:basedOn w:val="Default"/>
+    <w:qFormat/>
+    <w:pPr>
+      <w:spacing w:lineRule="atLeast" w:line="200" w:before="0" w:after="0"/>
+      <w:ind w:left="0" w:right="0" w:hanging="0"/>
+    </w:pPr>
+    <w:rPr>
+      <w:rFonts w:ascii="FreeSans" w:hAnsi="FreeSans"/>
+      <w:color w:val="000000"/>
+      <w:sz w:val="36"/>
+    </w:rPr>
+  </w:style>
+  <w:style w:type="paragraph" w:styleId="Seetang2">
+    <w:name w:val="seetang2"/>
+    <w:basedOn w:val="Default"/>
+    <w:qFormat/>
+    <w:pPr>
+      <w:spacing w:lineRule="atLeast" w:line="200" w:before="0" w:after="0"/>
+      <w:ind w:left="0" w:right="0" w:hanging="0"/>
+    </w:pPr>
+    <w:rPr>
+      <w:rFonts w:ascii="FreeSans" w:hAnsi="FreeSans"/>
+      <w:color w:val="000000"/>
+      <w:sz w:val="36"/>
+    </w:rPr>
+  </w:style>
+  <w:style w:type="paragraph" w:styleId="Seetang3">
+    <w:name w:val="seetang3"/>
+    <w:basedOn w:val="Default"/>
+    <w:qFormat/>
+    <w:pPr>
+      <w:spacing w:lineRule="atLeast" w:line="200" w:before="0" w:after="0"/>
+      <w:ind w:left="0" w:right="0" w:hanging="0"/>
+    </w:pPr>
+    <w:rPr>
+      <w:rFonts w:ascii="FreeSans" w:hAnsi="FreeSans"/>
+      <w:color w:val="000000"/>
+      <w:sz w:val="36"/>
+    </w:rPr>
+  </w:style>
+  <w:style w:type="paragraph" w:styleId="Lightblue1">
+    <w:name w:val="lightblue1"/>
+    <w:basedOn w:val="Default"/>
+    <w:qFormat/>
+    <w:pPr>
+      <w:spacing w:lineRule="atLeast" w:line="200" w:before="0" w:after="0"/>
+      <w:ind w:left="0" w:right="0" w:hanging="0"/>
+    </w:pPr>
+    <w:rPr>
+      <w:rFonts w:ascii="FreeSans" w:hAnsi="FreeSans"/>
+      <w:color w:val="000000"/>
+      <w:sz w:val="36"/>
+    </w:rPr>
+  </w:style>
+  <w:style w:type="paragraph" w:styleId="Lightblue2">
+    <w:name w:val="lightblue2"/>
+    <w:basedOn w:val="Default"/>
+    <w:qFormat/>
+    <w:pPr>
+      <w:spacing w:lineRule="atLeast" w:line="200" w:before="0" w:after="0"/>
+      <w:ind w:left="0" w:right="0" w:hanging="0"/>
+    </w:pPr>
+    <w:rPr>
+      <w:rFonts w:ascii="FreeSans" w:hAnsi="FreeSans"/>
+      <w:color w:val="000000"/>
+      <w:sz w:val="36"/>
+    </w:rPr>
+  </w:style>
+  <w:style w:type="paragraph" w:styleId="Lightblue3">
+    <w:name w:val="lightblue3"/>
+    <w:basedOn w:val="Default"/>
+    <w:qFormat/>
+    <w:pPr>
+      <w:spacing w:lineRule="atLeast" w:line="200" w:before="0" w:after="0"/>
+      <w:ind w:left="0" w:right="0" w:hanging="0"/>
+    </w:pPr>
+    <w:rPr>
+      <w:rFonts w:ascii="FreeSans" w:hAnsi="FreeSans"/>
+      <w:color w:val="000000"/>
+      <w:sz w:val="36"/>
+    </w:rPr>
+  </w:style>
+  <w:style w:type="paragraph" w:styleId="Yellow1">
+    <w:name w:val="yellow1"/>
+    <w:basedOn w:val="Default"/>
+    <w:qFormat/>
+    <w:pPr>
+      <w:spacing w:lineRule="atLeast" w:line="200" w:before="0" w:after="0"/>
+      <w:ind w:left="0" w:right="0" w:hanging="0"/>
+    </w:pPr>
+    <w:rPr>
+      <w:rFonts w:ascii="FreeSans" w:hAnsi="FreeSans"/>
+      <w:color w:val="000000"/>
+      <w:sz w:val="36"/>
+    </w:rPr>
+  </w:style>
+  <w:style w:type="paragraph" w:styleId="Yellow2">
+    <w:name w:val="yellow2"/>
+    <w:basedOn w:val="Default"/>
+    <w:qFormat/>
+    <w:pPr>
+      <w:spacing w:lineRule="atLeast" w:line="200" w:before="0" w:after="0"/>
+      <w:ind w:left="0" w:right="0" w:hanging="0"/>
+    </w:pPr>
+    <w:rPr>
+      <w:rFonts w:ascii="FreeSans" w:hAnsi="FreeSans"/>
+      <w:color w:val="000000"/>
+      <w:sz w:val="36"/>
+    </w:rPr>
+  </w:style>
+  <w:style w:type="paragraph" w:styleId="Yellow3">
+    <w:name w:val="yellow3"/>
+    <w:basedOn w:val="Default"/>
+    <w:qFormat/>
+    <w:pPr>
+      <w:spacing w:lineRule="atLeast" w:line="200" w:before="0" w:after="0"/>
+      <w:ind w:left="0" w:right="0" w:hanging="0"/>
+    </w:pPr>
+    <w:rPr>
+      <w:rFonts w:ascii="FreeSans" w:hAnsi="FreeSans"/>
+      <w:color w:val="000000"/>
+      <w:sz w:val="36"/>
+    </w:rPr>
+  </w:style>
+  <w:style w:type="paragraph" w:styleId="Objetosdoplanodefundo">
+    <w:name w:val="Objetos do plano de fundo"/>
+    <w:qFormat/>
+    <w:pPr>
+      <w:widowControl/>
+      <w:bidi w:val="0"/>
+      <w:jc w:val="left"/>
+    </w:pPr>
+    <w:rPr>
+      <w:rFonts w:ascii="Liberation Serif" w:hAnsi="Liberation Serif" w:eastAsia="DejaVu Sans" w:cs="Liberation Sans"/>
+      <w:color w:val="auto"/>
+      <w:sz w:val="24"/>
+      <w:szCs w:val="24"/>
+      <w:lang w:val="pt-BR" w:eastAsia="en-US" w:bidi="ar-SA"/>
+    </w:rPr>
+  </w:style>
+  <w:style w:type="paragraph" w:styleId="Planodefundo">
+    <w:name w:val="Plano de fundo"/>
+    <w:qFormat/>
+    <w:pPr>
+      <w:widowControl/>
+      <w:bidi w:val="0"/>
+      <w:jc w:val="left"/>
+    </w:pPr>
+    <w:rPr>
+      <w:rFonts w:ascii="Liberation Serif" w:hAnsi="Liberation Serif" w:eastAsia="DejaVu Sans" w:cs="Liberation Sans"/>
+      <w:color w:val="auto"/>
+      <w:sz w:val="24"/>
+      <w:szCs w:val="24"/>
+      <w:lang w:val="pt-BR" w:eastAsia="en-US" w:bidi="ar-SA"/>
+    </w:rPr>
+  </w:style>
+  <w:style w:type="paragraph" w:styleId="Notas">
+    <w:name w:val="Notas"/>
+    <w:qFormat/>
+    <w:pPr>
+      <w:widowControl/>
+      <w:bidi w:val="0"/>
+      <w:ind w:left="340" w:right="0" w:hanging="340"/>
+      <w:jc w:val="left"/>
+    </w:pPr>
+    <w:rPr>
+      <w:rFonts w:ascii="FreeSans" w:hAnsi="FreeSans" w:eastAsia="DejaVu Sans" w:cs="Liberation Sans"/>
+      <w:b w:val="false"/>
+      <w:i w:val="false"/>
+      <w:strike w:val="false"/>
+      <w:dstrike w:val="false"/>
+      <w:outline w:val="false"/>
+      <w:shadow w:val="false"/>
+      <w:color w:val="000000"/>
+      <w:sz w:val="40"/>
+      <w:szCs w:val="24"/>
+      <w:u w:val="none"/>
+      <w:em w:val="none"/>
+      <w:lang w:val="pt-BR" w:eastAsia="en-US" w:bidi="ar-SA"/>
+    </w:rPr>
+  </w:style>
+  <w:style w:type="paragraph" w:styleId="Estruturadetpicos1">
+    <w:name w:val="Estrutura de tópicos 1"/>
+    <w:qFormat/>
+    <w:pPr>
+      <w:widowControl/>
+      <w:bidi w:val="0"/>
+      <w:spacing w:before="283" w:after="0"/>
+      <w:jc w:val="left"/>
+    </w:pPr>
+    <w:rPr>
+      <w:rFonts w:ascii="FreeSans" w:hAnsi="FreeSans" w:eastAsia="DejaVu Sans" w:cs="Liberation Sans"/>
+      <w:b w:val="false"/>
+      <w:i w:val="false"/>
+      <w:strike w:val="false"/>
+      <w:dstrike w:val="false"/>
+      <w:outline w:val="false"/>
+      <w:shadow w:val="false"/>
+      <w:color w:val="000000"/>
+      <w:spacing w:val="0"/>
+      <w:sz w:val="63"/>
+      <w:szCs w:val="24"/>
+      <w:u w:val="none"/>
+      <w:em w:val="none"/>
+      <w:lang w:val="pt-BR" w:eastAsia="en-US" w:bidi="ar-SA"/>
+    </w:rPr>
+  </w:style>
+  <w:style w:type="paragraph" w:styleId="Estruturadetpicos2">
+    <w:name w:val="Estrutura de tópicos 2"/>
+    <w:basedOn w:val="Estruturadetpicos1"/>
+    <w:qFormat/>
+    <w:pPr>
+      <w:spacing w:before="227" w:after="0"/>
+    </w:pPr>
+    <w:rPr>
+      <w:rFonts w:ascii="FreeSans" w:hAnsi="FreeSans"/>
+      <w:b w:val="false"/>
+      <w:i w:val="false"/>
+      <w:strike w:val="false"/>
+      <w:dstrike w:val="false"/>
+      <w:outline w:val="false"/>
+      <w:shadow w:val="false"/>
+      <w:color w:val="000000"/>
+      <w:spacing w:val="0"/>
+      <w:sz w:val="56"/>
+      <w:u w:val="none"/>
+      <w:em w:val="none"/>
+    </w:rPr>
+  </w:style>
+  <w:style w:type="paragraph" w:styleId="Estruturadetpicos3">
+    <w:name w:val="Estrutura de tópicos 3"/>
+    <w:basedOn w:val="Estruturadetpicos2"/>
+    <w:qFormat/>
+    <w:pPr>
+      <w:spacing w:before="170" w:after="0"/>
+    </w:pPr>
+    <w:rPr>
+      <w:rFonts w:ascii="FreeSans" w:hAnsi="FreeSans"/>
+      <w:b w:val="false"/>
+      <w:i w:val="false"/>
+      <w:strike w:val="false"/>
+      <w:dstrike w:val="false"/>
+      <w:outline w:val="false"/>
+      <w:shadow w:val="false"/>
+      <w:color w:val="000000"/>
+      <w:spacing w:val="0"/>
+      <w:sz w:val="48"/>
+      <w:u w:val="none"/>
+      <w:em w:val="none"/>
+    </w:rPr>
+  </w:style>
+  <w:style w:type="paragraph" w:styleId="Estruturadetpicos4">
+    <w:name w:val="Estrutura de tópicos 4"/>
+    <w:basedOn w:val="Estruturadetpicos3"/>
+    <w:qFormat/>
+    <w:pPr>
+      <w:spacing w:before="113" w:after="0"/>
+    </w:pPr>
+    <w:rPr>
+      <w:rFonts w:ascii="FreeSans" w:hAnsi="FreeSans"/>
+      <w:b w:val="false"/>
+      <w:i w:val="false"/>
+      <w:strike w:val="false"/>
+      <w:dstrike w:val="false"/>
+      <w:outline w:val="false"/>
+      <w:shadow w:val="false"/>
+      <w:color w:val="000000"/>
+      <w:spacing w:val="0"/>
+      <w:sz w:val="40"/>
+      <w:u w:val="none"/>
+      <w:em w:val="none"/>
+    </w:rPr>
+  </w:style>
+  <w:style w:type="paragraph" w:styleId="Estruturadetpicos5">
+    <w:name w:val="Estrutura de tópicos 5"/>
+    <w:basedOn w:val="Estruturadetpicos4"/>
+    <w:qFormat/>
+    <w:pPr>
+      <w:spacing w:before="57" w:after="0"/>
+    </w:pPr>
+    <w:rPr>
+      <w:rFonts w:ascii="FreeSans" w:hAnsi="FreeSans"/>
+      <w:b w:val="false"/>
+      <w:i w:val="false"/>
+      <w:strike w:val="false"/>
+      <w:dstrike w:val="false"/>
+      <w:outline w:val="false"/>
+      <w:shadow w:val="false"/>
+      <w:color w:val="000000"/>
+      <w:spacing w:val="0"/>
+      <w:sz w:val="40"/>
+      <w:u w:val="none"/>
+      <w:em w:val="none"/>
+    </w:rPr>
+  </w:style>
+  <w:style w:type="paragraph" w:styleId="Estruturadetpicos6">
+    <w:name w:val="Estrutura de tópicos 6"/>
+    <w:basedOn w:val="Estruturadetpicos5"/>
+    <w:qFormat/>
+    <w:pPr>
+      <w:spacing w:before="57" w:after="0"/>
+    </w:pPr>
+    <w:rPr>
+      <w:rFonts w:ascii="FreeSans" w:hAnsi="FreeSans"/>
+      <w:b w:val="false"/>
+      <w:i w:val="false"/>
+      <w:strike w:val="false"/>
+      <w:dstrike w:val="false"/>
+      <w:outline w:val="false"/>
+      <w:shadow w:val="false"/>
+      <w:color w:val="000000"/>
+      <w:spacing w:val="0"/>
+      <w:sz w:val="40"/>
+      <w:u w:val="none"/>
+      <w:em w:val="none"/>
+    </w:rPr>
+  </w:style>
+  <w:style w:type="paragraph" w:styleId="Estruturadetpicos7">
+    <w:name w:val="Estrutura de tópicos 7"/>
+    <w:basedOn w:val="Estruturadetpicos6"/>
+    <w:qFormat/>
+    <w:pPr>
+      <w:spacing w:before="57" w:after="0"/>
+    </w:pPr>
+    <w:rPr>
+      <w:rFonts w:ascii="FreeSans" w:hAnsi="FreeSans"/>
+      <w:b w:val="false"/>
+      <w:i w:val="false"/>
+      <w:strike w:val="false"/>
+      <w:dstrike w:val="false"/>
+      <w:outline w:val="false"/>
+      <w:shadow w:val="false"/>
+      <w:color w:val="000000"/>
+      <w:spacing w:val="0"/>
+      <w:sz w:val="40"/>
+      <w:u w:val="none"/>
+      <w:em w:val="none"/>
+    </w:rPr>
+  </w:style>
+  <w:style w:type="paragraph" w:styleId="Estruturadetpicos8">
+    <w:name w:val="Estrutura de tópicos 8"/>
+    <w:basedOn w:val="Estruturadetpicos7"/>
+    <w:qFormat/>
+    <w:pPr>
+      <w:spacing w:before="57" w:after="0"/>
+    </w:pPr>
+    <w:rPr>
+      <w:rFonts w:ascii="FreeSans" w:hAnsi="FreeSans"/>
+      <w:b w:val="false"/>
+      <w:i w:val="false"/>
+      <w:strike w:val="false"/>
+      <w:dstrike w:val="false"/>
+      <w:outline w:val="false"/>
+      <w:shadow w:val="false"/>
+      <w:color w:val="000000"/>
+      <w:spacing w:val="0"/>
+      <w:sz w:val="40"/>
+      <w:u w:val="none"/>
+      <w:em w:val="none"/>
+    </w:rPr>
+  </w:style>
+  <w:style w:type="paragraph" w:styleId="Estruturadetpicos9">
+    <w:name w:val="Estrutura de tópicos 9"/>
+    <w:basedOn w:val="Estruturadetpicos8"/>
+    <w:qFormat/>
+    <w:pPr>
+      <w:spacing w:before="57" w:after="0"/>
+    </w:pPr>
+    <w:rPr>
+      <w:rFonts w:ascii="FreeSans" w:hAnsi="FreeSans"/>
+      <w:b w:val="false"/>
+      <w:i w:val="false"/>
+      <w:strike w:val="false"/>
+      <w:dstrike w:val="false"/>
+      <w:outline w:val="false"/>
+      <w:shadow w:val="false"/>
+      <w:color w:val="000000"/>
+      <w:spacing w:val="0"/>
+      <w:sz w:val="40"/>
+      <w:u w:val="none"/>
+      <w:em w:val="none"/>
+    </w:rPr>
+  </w:style>
+  <w:style w:type="paragraph" w:styleId="BlankSlideLTGliederung1">
+    <w:name w:val="Blank Slide~LT~Gliederung 1"/>
+    <w:qFormat/>
+    <w:pPr>
+      <w:widowControl/>
+      <w:bidi w:val="0"/>
+      <w:spacing w:before="283" w:after="0"/>
+      <w:jc w:val="left"/>
+    </w:pPr>
+    <w:rPr>
+      <w:rFonts w:ascii="FreeSans" w:hAnsi="FreeSans" w:eastAsia="DejaVu Sans" w:cs="Liberation Sans"/>
+      <w:b w:val="false"/>
+      <w:i w:val="false"/>
+      <w:strike w:val="false"/>
+      <w:dstrike w:val="false"/>
+      <w:outline w:val="false"/>
+      <w:shadow w:val="false"/>
+      <w:color w:val="000000"/>
+      <w:spacing w:val="0"/>
+      <w:sz w:val="63"/>
+      <w:szCs w:val="24"/>
+      <w:u w:val="none"/>
+      <w:em w:val="none"/>
+      <w:lang w:val="pt-BR" w:eastAsia="en-US" w:bidi="ar-SA"/>
+    </w:rPr>
+  </w:style>
+  <w:style w:type="paragraph" w:styleId="BlankSlideLTGliederung2">
+    <w:name w:val="Blank Slide~LT~Gliederung 2"/>
+    <w:basedOn w:val="BlankSlideLTGliederung1"/>
+    <w:qFormat/>
+    <w:pPr>
+      <w:spacing w:before="227" w:after="0"/>
+    </w:pPr>
+    <w:rPr>
+      <w:rFonts w:ascii="FreeSans" w:hAnsi="FreeSans"/>
+      <w:b w:val="false"/>
+      <w:i w:val="false"/>
+      <w:strike w:val="false"/>
+      <w:dstrike w:val="false"/>
+      <w:outline w:val="false"/>
+      <w:shadow w:val="false"/>
+      <w:color w:val="000000"/>
+      <w:spacing w:val="0"/>
+      <w:sz w:val="56"/>
+      <w:u w:val="none"/>
+      <w:em w:val="none"/>
+    </w:rPr>
+  </w:style>
+  <w:style w:type="paragraph" w:styleId="BlankSlideLTGliederung3">
+    <w:name w:val="Blank Slide~LT~Gliederung 3"/>
+    <w:basedOn w:val="BlankSlideLTGliederung2"/>
+    <w:qFormat/>
+    <w:pPr>
+      <w:spacing w:before="170" w:after="0"/>
+    </w:pPr>
+    <w:rPr>
+      <w:rFonts w:ascii="FreeSans" w:hAnsi="FreeSans"/>
+      <w:b w:val="false"/>
+      <w:i w:val="false"/>
+      <w:strike w:val="false"/>
+      <w:dstrike w:val="false"/>
+      <w:outline w:val="false"/>
+      <w:shadow w:val="false"/>
+      <w:color w:val="000000"/>
+      <w:spacing w:val="0"/>
+      <w:sz w:val="48"/>
+      <w:u w:val="none"/>
+      <w:em w:val="none"/>
+    </w:rPr>
+  </w:style>
+  <w:style w:type="paragraph" w:styleId="BlankSlideLTGliederung4">
+    <w:name w:val="Blank Slide~LT~Gliederung 4"/>
+    <w:basedOn w:val="BlankSlideLTGliederung3"/>
+    <w:qFormat/>
+    <w:pPr>
+      <w:spacing w:before="113" w:after="0"/>
+    </w:pPr>
+    <w:rPr>
+      <w:rFonts w:ascii="FreeSans" w:hAnsi="FreeSans"/>
+      <w:b w:val="false"/>
+      <w:i w:val="false"/>
+      <w:strike w:val="false"/>
+      <w:dstrike w:val="false"/>
+      <w:outline w:val="false"/>
+      <w:shadow w:val="false"/>
+      <w:color w:val="000000"/>
+      <w:spacing w:val="0"/>
+      <w:sz w:val="40"/>
+      <w:u w:val="none"/>
+      <w:em w:val="none"/>
+    </w:rPr>
+  </w:style>
+  <w:style w:type="paragraph" w:styleId="BlankSlideLTGliederung5">
+    <w:name w:val="Blank Slide~LT~Gliederung 5"/>
+    <w:basedOn w:val="BlankSlideLTGliederung4"/>
+    <w:qFormat/>
+    <w:pPr>
+      <w:spacing w:before="57" w:after="0"/>
+    </w:pPr>
+    <w:rPr>
+      <w:rFonts w:ascii="FreeSans" w:hAnsi="FreeSans"/>
+      <w:b w:val="false"/>
+      <w:i w:val="false"/>
+      <w:strike w:val="false"/>
+      <w:dstrike w:val="false"/>
+      <w:outline w:val="false"/>
+      <w:shadow w:val="false"/>
+      <w:color w:val="000000"/>
+      <w:spacing w:val="0"/>
+      <w:sz w:val="40"/>
+      <w:u w:val="none"/>
+      <w:em w:val="none"/>
+    </w:rPr>
+  </w:style>
+  <w:style w:type="paragraph" w:styleId="BlankSlideLTGliederung6">
+    <w:name w:val="Blank Slide~LT~Gliederung 6"/>
+    <w:basedOn w:val="BlankSlideLTGliederung5"/>
+    <w:qFormat/>
+    <w:pPr>
+      <w:spacing w:before="57" w:after="0"/>
+    </w:pPr>
+    <w:rPr>
+      <w:rFonts w:ascii="FreeSans" w:hAnsi="FreeSans"/>
+      <w:b w:val="false"/>
+      <w:i w:val="false"/>
+      <w:strike w:val="false"/>
+      <w:dstrike w:val="false"/>
+      <w:outline w:val="false"/>
+      <w:shadow w:val="false"/>
+      <w:color w:val="000000"/>
+      <w:spacing w:val="0"/>
+      <w:sz w:val="40"/>
+      <w:u w:val="none"/>
+      <w:em w:val="none"/>
+    </w:rPr>
+  </w:style>
+  <w:style w:type="paragraph" w:styleId="BlankSlideLTGliederung7">
+    <w:name w:val="Blank Slide~LT~Gliederung 7"/>
+    <w:basedOn w:val="BlankSlideLTGliederung6"/>
+    <w:qFormat/>
+    <w:pPr>
+      <w:spacing w:before="57" w:after="0"/>
+    </w:pPr>
+    <w:rPr>
+      <w:rFonts w:ascii="FreeSans" w:hAnsi="FreeSans"/>
+      <w:b w:val="false"/>
+      <w:i w:val="false"/>
+      <w:strike w:val="false"/>
+      <w:dstrike w:val="false"/>
+      <w:outline w:val="false"/>
+      <w:shadow w:val="false"/>
+      <w:color w:val="000000"/>
+      <w:spacing w:val="0"/>
+      <w:sz w:val="40"/>
+      <w:u w:val="none"/>
+      <w:em w:val="none"/>
+    </w:rPr>
+  </w:style>
+  <w:style w:type="paragraph" w:styleId="BlankSlideLTGliederung8">
+    <w:name w:val="Blank Slide~LT~Gliederung 8"/>
+    <w:basedOn w:val="BlankSlideLTGliederung7"/>
+    <w:qFormat/>
+    <w:pPr>
+      <w:spacing w:before="57" w:after="0"/>
+    </w:pPr>
+    <w:rPr>
+      <w:rFonts w:ascii="FreeSans" w:hAnsi="FreeSans"/>
+      <w:b w:val="false"/>
+      <w:i w:val="false"/>
+      <w:strike w:val="false"/>
+      <w:dstrike w:val="false"/>
+      <w:outline w:val="false"/>
+      <w:shadow w:val="false"/>
+      <w:color w:val="000000"/>
+      <w:spacing w:val="0"/>
+      <w:sz w:val="40"/>
+      <w:u w:val="none"/>
+      <w:em w:val="none"/>
+    </w:rPr>
+  </w:style>
+  <w:style w:type="paragraph" w:styleId="BlankSlideLTGliederung9">
+    <w:name w:val="Blank Slide~LT~Gliederung 9"/>
+    <w:basedOn w:val="BlankSlideLTGliederung8"/>
+    <w:qFormat/>
+    <w:pPr>
+      <w:spacing w:before="57" w:after="0"/>
+    </w:pPr>
+    <w:rPr>
+      <w:rFonts w:ascii="FreeSans" w:hAnsi="FreeSans"/>
+      <w:b w:val="false"/>
+      <w:i w:val="false"/>
+      <w:strike w:val="false"/>
+      <w:dstrike w:val="false"/>
+      <w:outline w:val="false"/>
+      <w:shadow w:val="false"/>
+      <w:color w:val="000000"/>
+      <w:spacing w:val="0"/>
+      <w:sz w:val="40"/>
+      <w:u w:val="none"/>
+      <w:em w:val="none"/>
+    </w:rPr>
+  </w:style>
+  <w:style w:type="paragraph" w:styleId="BlankSlideLTTitel">
+    <w:name w:val="Blank Slide~LT~Titel"/>
+    <w:qFormat/>
+    <w:pPr>
+      <w:widowControl/>
+      <w:bidi w:val="0"/>
+      <w:jc w:val="center"/>
+    </w:pPr>
+    <w:rPr>
+      <w:rFonts w:ascii="FreeSans" w:hAnsi="FreeSans" w:eastAsia="DejaVu Sans" w:cs="Liberation Sans"/>
+      <w:b w:val="false"/>
+      <w:i w:val="false"/>
+      <w:strike w:val="false"/>
+      <w:dstrike w:val="false"/>
+      <w:outline w:val="false"/>
+      <w:shadow w:val="false"/>
+      <w:color w:val="000000"/>
+      <w:spacing w:val="0"/>
+      <w:sz w:val="88"/>
+      <w:szCs w:val="24"/>
+      <w:u w:val="none"/>
+      <w:em w:val="none"/>
+      <w:lang w:val="pt-BR" w:eastAsia="en-US" w:bidi="ar-SA"/>
+    </w:rPr>
+  </w:style>
+  <w:style w:type="paragraph" w:styleId="BlankSlideLTUntertitel">
+    <w:name w:val="Blank Slide~LT~Untertitel"/>
+    <w:qFormat/>
+    <w:pPr>
+      <w:widowControl/>
+      <w:bidi w:val="0"/>
+      <w:ind w:left="0" w:right="0" w:hanging="0"/>
+      <w:jc w:val="center"/>
+    </w:pPr>
+    <w:rPr>
+      <w:rFonts w:ascii="FreeSans" w:hAnsi="FreeSans" w:eastAsia="DejaVu Sans" w:cs="Liberation Sans"/>
+      <w:b w:val="false"/>
+      <w:i w:val="false"/>
+      <w:strike w:val="false"/>
+      <w:dstrike w:val="false"/>
+      <w:outline w:val="false"/>
+      <w:shadow w:val="false"/>
+      <w:color w:val="000000"/>
+      <w:sz w:val="64"/>
+      <w:szCs w:val="24"/>
+      <w:u w:val="none"/>
+      <w:em w:val="none"/>
+      <w:lang w:val="pt-BR" w:eastAsia="en-US" w:bidi="ar-SA"/>
+    </w:rPr>
+  </w:style>
+  <w:style w:type="paragraph" w:styleId="BlankSlideLTNotizen">
+    <w:name w:val="Blank Slide~LT~Notizen"/>
+    <w:qFormat/>
+    <w:pPr>
+      <w:widowControl/>
+      <w:bidi w:val="0"/>
+      <w:ind w:left="340" w:right="0" w:hanging="340"/>
+      <w:jc w:val="left"/>
+    </w:pPr>
+    <w:rPr>
+      <w:rFonts w:ascii="FreeSans" w:hAnsi="FreeSans" w:eastAsia="DejaVu Sans" w:cs="Liberation Sans"/>
+      <w:b w:val="false"/>
+      <w:i w:val="false"/>
+      <w:strike w:val="false"/>
+      <w:dstrike w:val="false"/>
+      <w:outline w:val="false"/>
+      <w:shadow w:val="false"/>
+      <w:color w:val="000000"/>
+      <w:sz w:val="40"/>
+      <w:szCs w:val="24"/>
+      <w:u w:val="none"/>
+      <w:em w:val="none"/>
+      <w:lang w:val="pt-BR" w:eastAsia="en-US" w:bidi="ar-SA"/>
+    </w:rPr>
+  </w:style>
+  <w:style w:type="paragraph" w:styleId="BlankSlideLTHintergrundobjekte">
+    <w:name w:val="Blank Slide~LT~Hintergrundobjekte"/>
+    <w:qFormat/>
+    <w:pPr>
+      <w:widowControl/>
+      <w:bidi w:val="0"/>
+      <w:jc w:val="left"/>
+    </w:pPr>
+    <w:rPr>
+      <w:rFonts w:ascii="Liberation Serif" w:hAnsi="Liberation Serif" w:eastAsia="DejaVu Sans" w:cs="Liberation Sans"/>
+      <w:color w:val="auto"/>
+      <w:sz w:val="24"/>
+      <w:szCs w:val="24"/>
+      <w:lang w:val="pt-BR" w:eastAsia="en-US" w:bidi="ar-SA"/>
+    </w:rPr>
+  </w:style>
+  <w:style w:type="paragraph" w:styleId="BlankSlideLTHintergrund">
+    <w:name w:val="Blank Slide~LT~Hintergrund"/>
+    <w:qFormat/>
+    <w:pPr>
+      <w:widowControl/>
+      <w:bidi w:val="0"/>
+      <w:jc w:val="left"/>
+    </w:pPr>
+    <w:rPr>
+      <w:rFonts w:ascii="Liberation Serif" w:hAnsi="Liberation Serif" w:eastAsia="DejaVu Sans" w:cs="Liberation Sans"/>
+      <w:color w:val="auto"/>
+      <w:sz w:val="24"/>
+      <w:szCs w:val="24"/>
+      <w:lang w:val="pt-BR" w:eastAsia="en-US" w:bidi="ar-SA"/>
+    </w:rPr>
+  </w:style>
+  <w:style w:type="paragraph" w:styleId="PadroLTGliederung1">
+    <w:name w:val="Padrão~LT~Gliederung 1"/>
+    <w:qFormat/>
+    <w:pPr>
+      <w:widowControl/>
+      <w:bidi w:val="0"/>
+      <w:spacing w:before="283" w:after="0"/>
+      <w:jc w:val="left"/>
+    </w:pPr>
+    <w:rPr>
+      <w:rFonts w:ascii="FreeSans" w:hAnsi="FreeSans" w:eastAsia="DejaVu Sans" w:cs="Liberation Sans"/>
+      <w:b w:val="false"/>
+      <w:i w:val="false"/>
+      <w:strike w:val="false"/>
+      <w:dstrike w:val="false"/>
+      <w:outline w:val="false"/>
+      <w:shadow w:val="false"/>
+      <w:color w:val="000000"/>
+      <w:spacing w:val="0"/>
+      <w:sz w:val="63"/>
+      <w:szCs w:val="24"/>
+      <w:u w:val="none"/>
+      <w:em w:val="none"/>
+      <w:lang w:val="pt-BR" w:eastAsia="en-US" w:bidi="ar-SA"/>
+    </w:rPr>
+  </w:style>
+  <w:style w:type="paragraph" w:styleId="PadroLTGliederung2">
+    <w:name w:val="Padrão~LT~Gliederung 2"/>
+    <w:basedOn w:val="PadroLTGliederung1"/>
+    <w:qFormat/>
+    <w:pPr>
+      <w:spacing w:before="227" w:after="0"/>
+    </w:pPr>
+    <w:rPr>
+      <w:rFonts w:ascii="FreeSans" w:hAnsi="FreeSans"/>
+      <w:b w:val="false"/>
+      <w:i w:val="false"/>
+      <w:strike w:val="false"/>
+      <w:dstrike w:val="false"/>
+      <w:outline w:val="false"/>
+      <w:shadow w:val="false"/>
+      <w:color w:val="000000"/>
+      <w:spacing w:val="0"/>
+      <w:sz w:val="56"/>
+      <w:u w:val="none"/>
+      <w:em w:val="none"/>
+    </w:rPr>
+  </w:style>
+  <w:style w:type="paragraph" w:styleId="PadroLTGliederung3">
+    <w:name w:val="Padrão~LT~Gliederung 3"/>
+    <w:basedOn w:val="PadroLTGliederung2"/>
+    <w:qFormat/>
+    <w:pPr>
+      <w:spacing w:before="170" w:after="0"/>
+    </w:pPr>
+    <w:rPr>
+      <w:rFonts w:ascii="FreeSans" w:hAnsi="FreeSans"/>
+      <w:b w:val="false"/>
+      <w:i w:val="false"/>
+      <w:strike w:val="false"/>
+      <w:dstrike w:val="false"/>
+      <w:outline w:val="false"/>
+      <w:shadow w:val="false"/>
+      <w:color w:val="000000"/>
+      <w:spacing w:val="0"/>
+      <w:sz w:val="48"/>
+      <w:u w:val="none"/>
+      <w:em w:val="none"/>
+    </w:rPr>
+  </w:style>
+  <w:style w:type="paragraph" w:styleId="PadroLTGliederung4">
+    <w:name w:val="Padrão~LT~Gliederung 4"/>
+    <w:basedOn w:val="PadroLTGliederung3"/>
+    <w:qFormat/>
+    <w:pPr>
+      <w:spacing w:before="113" w:after="0"/>
+    </w:pPr>
+    <w:rPr>
+      <w:rFonts w:ascii="FreeSans" w:hAnsi="FreeSans"/>
+      <w:b w:val="false"/>
+      <w:i w:val="false"/>
+      <w:strike w:val="false"/>
+      <w:dstrike w:val="false"/>
+      <w:outline w:val="false"/>
+      <w:shadow w:val="false"/>
+      <w:color w:val="000000"/>
+      <w:spacing w:val="0"/>
+      <w:sz w:val="40"/>
+      <w:u w:val="none"/>
+      <w:em w:val="none"/>
+    </w:rPr>
+  </w:style>
+  <w:style w:type="paragraph" w:styleId="PadroLTGliederung5">
+    <w:name w:val="Padrão~LT~Gliederung 5"/>
+    <w:basedOn w:val="PadroLTGliederung4"/>
+    <w:qFormat/>
+    <w:pPr>
+      <w:spacing w:before="57" w:after="0"/>
+    </w:pPr>
+    <w:rPr>
+      <w:rFonts w:ascii="FreeSans" w:hAnsi="FreeSans"/>
+      <w:b w:val="false"/>
+      <w:i w:val="false"/>
+      <w:strike w:val="false"/>
+      <w:dstrike w:val="false"/>
+      <w:outline w:val="false"/>
+      <w:shadow w:val="false"/>
+      <w:color w:val="000000"/>
+      <w:spacing w:val="0"/>
+      <w:sz w:val="40"/>
+      <w:u w:val="none"/>
+      <w:em w:val="none"/>
+    </w:rPr>
+  </w:style>
+  <w:style w:type="paragraph" w:styleId="PadroLTGliederung6">
+    <w:name w:val="Padrão~LT~Gliederung 6"/>
+    <w:basedOn w:val="PadroLTGliederung5"/>
+    <w:qFormat/>
+    <w:pPr>
+      <w:spacing w:before="57" w:after="0"/>
+    </w:pPr>
+    <w:rPr>
+      <w:rFonts w:ascii="FreeSans" w:hAnsi="FreeSans"/>
+      <w:b w:val="false"/>
+      <w:i w:val="false"/>
+      <w:strike w:val="false"/>
+      <w:dstrike w:val="false"/>
+      <w:outline w:val="false"/>
+      <w:shadow w:val="false"/>
+      <w:color w:val="000000"/>
+      <w:spacing w:val="0"/>
+      <w:sz w:val="40"/>
+      <w:u w:val="none"/>
+      <w:em w:val="none"/>
+    </w:rPr>
+  </w:style>
+  <w:style w:type="paragraph" w:styleId="PadroLTGliederung7">
+    <w:name w:val="Padrão~LT~Gliederung 7"/>
+    <w:basedOn w:val="PadroLTGliederung6"/>
+    <w:qFormat/>
+    <w:pPr>
+      <w:spacing w:before="57" w:after="0"/>
+    </w:pPr>
+    <w:rPr>
+      <w:rFonts w:ascii="FreeSans" w:hAnsi="FreeSans"/>
+      <w:b w:val="false"/>
+      <w:i w:val="false"/>
+      <w:strike w:val="false"/>
+      <w:dstrike w:val="false"/>
+      <w:outline w:val="false"/>
+      <w:shadow w:val="false"/>
+      <w:color w:val="000000"/>
+      <w:spacing w:val="0"/>
+      <w:sz w:val="40"/>
+      <w:u w:val="none"/>
+      <w:em w:val="none"/>
+    </w:rPr>
+  </w:style>
+  <w:style w:type="paragraph" w:styleId="PadroLTGliederung8">
+    <w:name w:val="Padrão~LT~Gliederung 8"/>
+    <w:basedOn w:val="PadroLTGliederung7"/>
+    <w:qFormat/>
+    <w:pPr>
+      <w:spacing w:before="57" w:after="0"/>
+    </w:pPr>
+    <w:rPr>
+      <w:rFonts w:ascii="FreeSans" w:hAnsi="FreeSans"/>
+      <w:b w:val="false"/>
+      <w:i w:val="false"/>
+      <w:strike w:val="false"/>
+      <w:dstrike w:val="false"/>
+      <w:outline w:val="false"/>
+      <w:shadow w:val="false"/>
+      <w:color w:val="000000"/>
+      <w:spacing w:val="0"/>
+      <w:sz w:val="40"/>
+      <w:u w:val="none"/>
+      <w:em w:val="none"/>
+    </w:rPr>
+  </w:style>
+  <w:style w:type="paragraph" w:styleId="PadroLTGliederung9">
+    <w:name w:val="Padrão~LT~Gliederung 9"/>
+    <w:basedOn w:val="PadroLTGliederung8"/>
+    <w:qFormat/>
+    <w:pPr>
+      <w:spacing w:before="57" w:after="0"/>
+    </w:pPr>
+    <w:rPr>
+      <w:rFonts w:ascii="FreeSans" w:hAnsi="FreeSans"/>
+      <w:b w:val="false"/>
+      <w:i w:val="false"/>
+      <w:strike w:val="false"/>
+      <w:dstrike w:val="false"/>
+      <w:outline w:val="false"/>
+      <w:shadow w:val="false"/>
+      <w:color w:val="000000"/>
+      <w:spacing w:val="0"/>
+      <w:sz w:val="40"/>
+      <w:u w:val="none"/>
+      <w:em w:val="none"/>
+    </w:rPr>
+  </w:style>
+  <w:style w:type="paragraph" w:styleId="PadroLTTitel">
+    <w:name w:val="Padrão~LT~Titel"/>
+    <w:qFormat/>
+    <w:pPr>
+      <w:widowControl/>
+      <w:bidi w:val="0"/>
+      <w:jc w:val="center"/>
+    </w:pPr>
+    <w:rPr>
+      <w:rFonts w:ascii="FreeSans" w:hAnsi="FreeSans" w:eastAsia="DejaVu Sans" w:cs="Liberation Sans"/>
+      <w:b w:val="false"/>
+      <w:i w:val="false"/>
+      <w:strike w:val="false"/>
+      <w:dstrike w:val="false"/>
+      <w:outline w:val="false"/>
+      <w:shadow w:val="false"/>
+      <w:color w:val="000000"/>
+      <w:spacing w:val="0"/>
+      <w:sz w:val="88"/>
+      <w:szCs w:val="24"/>
+      <w:u w:val="none"/>
+      <w:em w:val="none"/>
+      <w:lang w:val="pt-BR" w:eastAsia="en-US" w:bidi="ar-SA"/>
+    </w:rPr>
+  </w:style>
+  <w:style w:type="paragraph" w:styleId="PadroLTUntertitel">
+    <w:name w:val="Padrão~LT~Untertitel"/>
+    <w:qFormat/>
+    <w:pPr>
+      <w:widowControl/>
+      <w:bidi w:val="0"/>
+      <w:ind w:left="0" w:right="0" w:hanging="0"/>
+      <w:jc w:val="center"/>
+    </w:pPr>
+    <w:rPr>
+      <w:rFonts w:ascii="FreeSans" w:hAnsi="FreeSans" w:eastAsia="DejaVu Sans" w:cs="Liberation Sans"/>
+      <w:b w:val="false"/>
+      <w:i w:val="false"/>
+      <w:strike w:val="false"/>
+      <w:dstrike w:val="false"/>
+      <w:outline w:val="false"/>
+      <w:shadow w:val="false"/>
+      <w:color w:val="000000"/>
+      <w:sz w:val="64"/>
+      <w:szCs w:val="24"/>
+      <w:u w:val="none"/>
+      <w:em w:val="none"/>
+      <w:lang w:val="pt-BR" w:eastAsia="en-US" w:bidi="ar-SA"/>
+    </w:rPr>
+  </w:style>
+  <w:style w:type="paragraph" w:styleId="PadroLTNotizen">
+    <w:name w:val="Padrão~LT~Notizen"/>
+    <w:qFormat/>
+    <w:pPr>
+      <w:widowControl/>
+      <w:bidi w:val="0"/>
+      <w:ind w:left="340" w:right="0" w:hanging="340"/>
+      <w:jc w:val="left"/>
+    </w:pPr>
+    <w:rPr>
+      <w:rFonts w:ascii="FreeSans" w:hAnsi="FreeSans" w:eastAsia="DejaVu Sans" w:cs="Liberation Sans"/>
+      <w:b w:val="false"/>
+      <w:i w:val="false"/>
+      <w:strike w:val="false"/>
+      <w:dstrike w:val="false"/>
+      <w:outline w:val="false"/>
+      <w:shadow w:val="false"/>
+      <w:color w:val="000000"/>
+      <w:sz w:val="40"/>
+      <w:szCs w:val="24"/>
+      <w:u w:val="none"/>
+      <w:em w:val="none"/>
+      <w:lang w:val="pt-BR" w:eastAsia="en-US" w:bidi="ar-SA"/>
+    </w:rPr>
+  </w:style>
+  <w:style w:type="paragraph" w:styleId="PadroLTHintergrundobjekte">
+    <w:name w:val="Padrão~LT~Hintergrundobjekte"/>
+    <w:qFormat/>
+    <w:pPr>
+      <w:widowControl/>
+      <w:bidi w:val="0"/>
+      <w:jc w:val="left"/>
+    </w:pPr>
+    <w:rPr>
+      <w:rFonts w:ascii="Liberation Serif" w:hAnsi="Liberation Serif" w:eastAsia="DejaVu Sans" w:cs="Liberation Sans"/>
+      <w:color w:val="auto"/>
+      <w:sz w:val="24"/>
+      <w:szCs w:val="24"/>
+      <w:lang w:val="pt-BR" w:eastAsia="en-US" w:bidi="ar-SA"/>
+    </w:rPr>
+  </w:style>
+  <w:style w:type="paragraph" w:styleId="PadroLTHintergrund">
+    <w:name w:val="Padrão~LT~Hintergrund"/>
+    <w:qFormat/>
+    <w:pPr>
+      <w:widowControl/>
+      <w:bidi w:val="0"/>
+      <w:jc w:val="left"/>
+    </w:pPr>
+    <w:rPr>
+      <w:rFonts w:ascii="Liberation Serif" w:hAnsi="Liberation Serif" w:eastAsia="DejaVu Sans" w:cs="Liberation Sans"/>
+      <w:color w:val="auto"/>
+      <w:sz w:val="24"/>
+      <w:szCs w:val="24"/>
+      <w:lang w:val="pt-BR" w:eastAsia="en-US" w:bidi="ar-SA"/>
+    </w:rPr>
   </w:style>
   <w:style w:type="numbering" w:styleId="NoList" w:default="1">
     <w:name w:val="No List"/>

</xml_diff>